<commit_message>
Toefl test summerize added
</commit_message>
<xml_diff>
--- a/TOEFL Notebook.docx
+++ b/TOEFL Notebook.docx
@@ -117,12 +117,22 @@
           </w:tcPr>
           <w:p>
             <w:pPr>
-              <w:jc w:val="center"/>
-              <w:rPr>
-                <w:rFonts w:ascii="Times New Roman" w:eastAsia="宋体" w:hAnsi="Times New Roman"/>
-                <w:b/>
-              </w:rPr>
-            </w:pPr>
+              <w:rPr>
+                <w:rFonts w:ascii="Times New Roman" w:eastAsia="宋体" w:hAnsi="Times New Roman"/>
+              </w:rPr>
+            </w:pPr>
+            <w:r>
+              <w:rPr>
+                <w:rFonts w:ascii="Times New Roman" w:eastAsia="宋体" w:hAnsi="Times New Roman" w:hint="eastAsia"/>
+              </w:rPr>
+              <w:t>I hate squandering</w:t>
+            </w:r>
+            <w:r>
+              <w:rPr>
+                <w:rFonts w:ascii="Times New Roman" w:eastAsia="宋体" w:hAnsi="Times New Roman" w:hint="eastAsia"/>
+              </w:rPr>
+              <w:t>.</w:t>
+            </w:r>
           </w:p>
         </w:tc>
       </w:tr>
@@ -164,12 +174,28 @@
           </w:tcPr>
           <w:p>
             <w:pPr>
-              <w:jc w:val="center"/>
-              <w:rPr>
-                <w:rFonts w:ascii="Times New Roman" w:eastAsia="宋体" w:hAnsi="Times New Roman"/>
-                <w:b/>
-              </w:rPr>
-            </w:pPr>
+              <w:rPr>
+                <w:rFonts w:ascii="Times New Roman" w:eastAsia="宋体" w:hAnsi="Times New Roman"/>
+              </w:rPr>
+            </w:pPr>
+            <w:r>
+              <w:rPr>
+                <w:rFonts w:ascii="Times New Roman" w:eastAsia="宋体" w:hAnsi="Times New Roman" w:hint="eastAsia"/>
+              </w:rPr>
+              <w:t>It is awesome. (</w:t>
+            </w:r>
+            <w:r>
+              <w:rPr>
+                <w:rFonts w:ascii="Times New Roman" w:eastAsia="宋体" w:hAnsi="Times New Roman" w:hint="eastAsia"/>
+              </w:rPr>
+              <w:t>太了不起了</w:t>
+            </w:r>
+            <w:r>
+              <w:rPr>
+                <w:rFonts w:ascii="Times New Roman" w:eastAsia="宋体" w:hAnsi="Times New Roman" w:hint="eastAsia"/>
+              </w:rPr>
+              <w:t>)</w:t>
+            </w:r>
           </w:p>
         </w:tc>
       </w:tr>
@@ -266,7 +292,20 @@
               <w:rPr>
                 <w:rFonts w:ascii="Times New Roman" w:eastAsia="宋体" w:hAnsi="Times New Roman" w:hint="eastAsia"/>
               </w:rPr>
-              <w:t>The high price of the service could deter people from seeking advice.(</w:t>
+              <w:t xml:space="preserve">The high price of the service could </w:t>
+            </w:r>
+            <w:r>
+              <w:rPr>
+                <w:rFonts w:ascii="Times New Roman" w:eastAsia="宋体" w:hAnsi="Times New Roman" w:hint="eastAsia"/>
+                <w:u w:val="single"/>
+              </w:rPr>
+              <w:t>deter people from seeking advice</w:t>
+            </w:r>
+            <w:r>
+              <w:rPr>
+                <w:rFonts w:ascii="Times New Roman" w:eastAsia="宋体" w:hAnsi="Times New Roman" w:hint="eastAsia"/>
+              </w:rPr>
+              <w:t>.(</w:t>
             </w:r>
             <w:r>
               <w:rPr>
@@ -302,10 +341,26 @@
           </w:tcPr>
           <w:p>
             <w:pPr>
-              <w:rPr>
-                <w:rFonts w:ascii="Times New Roman" w:eastAsia="宋体" w:hAnsi="Times New Roman"/>
-              </w:rPr>
-            </w:pPr>
+              <w:jc w:val="center"/>
+              <w:rPr>
+                <w:rFonts w:ascii="Times New Roman" w:eastAsia="宋体" w:hAnsi="Times New Roman"/>
+                <w:b/>
+              </w:rPr>
+            </w:pPr>
+            <w:r>
+              <w:rPr>
+                <w:rFonts w:ascii="Times New Roman" w:eastAsia="宋体" w:hAnsi="Times New Roman"/>
+                <w:b/>
+              </w:rPr>
+              <w:t>H</w:t>
+            </w:r>
+            <w:r>
+              <w:rPr>
+                <w:rFonts w:ascii="Times New Roman" w:eastAsia="宋体" w:hAnsi="Times New Roman" w:hint="eastAsia"/>
+                <w:b/>
+              </w:rPr>
+              <w:t>arbor</w:t>
+            </w:r>
           </w:p>
         </w:tc>
         <w:tc>
@@ -314,10 +369,80 @@
           </w:tcPr>
           <w:p>
             <w:pPr>
-              <w:rPr>
-                <w:rFonts w:ascii="Times New Roman" w:eastAsia="宋体" w:hAnsi="Times New Roman"/>
-              </w:rPr>
-            </w:pPr>
+              <w:pStyle w:val="a6"/>
+              <w:numPr>
+                <w:ilvl w:val="0"/>
+                <w:numId w:val="5"/>
+              </w:numPr>
+              <w:ind w:firstLineChars="0"/>
+              <w:rPr>
+                <w:rFonts w:ascii="Times New Roman" w:eastAsia="宋体" w:hAnsi="Times New Roman"/>
+              </w:rPr>
+            </w:pPr>
+            <w:r>
+              <w:rPr>
+                <w:rFonts w:ascii="Times New Roman" w:eastAsia="宋体" w:hAnsi="Times New Roman"/>
+              </w:rPr>
+              <w:t>W</w:t>
+            </w:r>
+            <w:r>
+              <w:rPr>
+                <w:rFonts w:ascii="Times New Roman" w:eastAsia="宋体" w:hAnsi="Times New Roman" w:hint="eastAsia"/>
+              </w:rPr>
+              <w:t xml:space="preserve">e should not </w:t>
+            </w:r>
+            <w:r>
+              <w:rPr>
+                <w:rFonts w:ascii="Times New Roman" w:eastAsia="宋体" w:hAnsi="Times New Roman" w:hint="eastAsia"/>
+                <w:u w:val="single"/>
+              </w:rPr>
+              <w:t xml:space="preserve">harbor </w:t>
+            </w:r>
+            <w:r>
+              <w:rPr>
+                <w:rFonts w:ascii="Times New Roman" w:eastAsia="宋体" w:hAnsi="Times New Roman"/>
+                <w:u w:val="single"/>
+              </w:rPr>
+              <w:t>prejudice</w:t>
+            </w:r>
+            <w:r>
+              <w:rPr>
+                <w:rFonts w:ascii="Times New Roman" w:eastAsia="宋体" w:hAnsi="Times New Roman" w:hint="eastAsia"/>
+                <w:u w:val="single"/>
+              </w:rPr>
+              <w:t xml:space="preserve"> or suspicious to cultures</w:t>
+            </w:r>
+            <w:r>
+              <w:rPr>
+                <w:rFonts w:ascii="Times New Roman" w:eastAsia="宋体" w:hAnsi="Times New Roman" w:hint="eastAsia"/>
+              </w:rPr>
+              <w:t xml:space="preserve"> we do not understand.</w:t>
+            </w:r>
+          </w:p>
+          <w:p>
+            <w:pPr>
+              <w:pStyle w:val="a6"/>
+              <w:numPr>
+                <w:ilvl w:val="0"/>
+                <w:numId w:val="5"/>
+              </w:numPr>
+              <w:ind w:firstLineChars="0"/>
+              <w:rPr>
+                <w:rFonts w:ascii="Times New Roman" w:eastAsia="宋体" w:hAnsi="Times New Roman"/>
+              </w:rPr>
+            </w:pPr>
+            <w:r>
+              <w:rPr>
+                <w:rFonts w:ascii="Times New Roman" w:eastAsia="宋体" w:hAnsi="Times New Roman" w:hint="eastAsia"/>
+              </w:rPr>
+              <w:t>I har</w:t>
+            </w:r>
+            <w:r>
+              <w:rPr>
+                <w:rFonts w:ascii="Times New Roman" w:eastAsia="宋体" w:hAnsi="Times New Roman" w:hint="eastAsia"/>
+              </w:rPr>
+              <w:t>bor an opinion that we students should ~ to broaden our horizons.</w:t>
+            </w:r>
           </w:p>
         </w:tc>
       </w:tr>
@@ -328,10 +453,23 @@
           </w:tcPr>
           <w:p>
             <w:pPr>
-              <w:rPr>
-                <w:rFonts w:ascii="Times New Roman" w:eastAsia="宋体" w:hAnsi="Times New Roman"/>
-              </w:rPr>
-            </w:pPr>
+              <w:jc w:val="center"/>
+              <w:rPr>
+                <w:rFonts w:ascii="Times New Roman" w:eastAsia="宋体" w:hAnsi="Times New Roman"/>
+              </w:rPr>
+            </w:pPr>
+            <w:r>
+              <w:rPr>
+                <w:rFonts w:ascii="Times New Roman" w:eastAsia="宋体" w:hAnsi="Times New Roman"/>
+              </w:rPr>
+              <w:t>P</w:t>
+            </w:r>
+            <w:r>
+              <w:rPr>
+                <w:rFonts w:ascii="Times New Roman" w:eastAsia="宋体" w:hAnsi="Times New Roman" w:hint="eastAsia"/>
+              </w:rPr>
+              <w:t>ooling</w:t>
+            </w:r>
           </w:p>
         </w:tc>
         <w:tc>
@@ -344,6 +482,12 @@
                 <w:rFonts w:ascii="Times New Roman" w:eastAsia="宋体" w:hAnsi="Times New Roman"/>
               </w:rPr>
             </w:pPr>
+            <w:r>
+              <w:rPr>
+                <w:rFonts w:ascii="Times New Roman" w:eastAsia="宋体" w:hAnsi="Times New Roman" w:hint="eastAsia"/>
+              </w:rPr>
+              <w:t>Only by pooling their resources can governments hope to overcome global warming.</w:t>
+            </w:r>
           </w:p>
         </w:tc>
       </w:tr>
@@ -1264,19 +1408,11 @@
               </w:rPr>
               <w:t xml:space="preserve">/ lead a happy campus life/ have a wonderful family in their later time. I certainly </w:t>
             </w:r>
-            <w:proofErr w:type="spellStart"/>
-            <w:r>
-              <w:rPr>
-                <w:rFonts w:ascii="Times New Roman" w:eastAsia="宋体" w:hAnsi="Times New Roman"/>
-              </w:rPr>
-              <w:t>wanna</w:t>
-            </w:r>
-            <w:proofErr w:type="spellEnd"/>
-            <w:r>
-              <w:rPr>
-                <w:rFonts w:ascii="Times New Roman" w:eastAsia="宋体" w:hAnsi="Times New Roman"/>
-              </w:rPr>
-              <w:t xml:space="preserve"> be a ___ person/ I think …</w:t>
+            <w:r>
+              <w:rPr>
+                <w:rFonts w:ascii="Times New Roman" w:eastAsia="宋体" w:hAnsi="Times New Roman"/>
+              </w:rPr>
+              <w:t>wanna be a ___ person/ I think …</w:t>
             </w:r>
             <w:r>
               <w:rPr>
@@ -1363,21 +1499,7 @@
               <w:rPr>
                 <w:rFonts w:ascii="Times New Roman" w:eastAsia="宋体" w:hAnsi="Times New Roman" w:hint="eastAsia"/>
               </w:rPr>
-              <w:t xml:space="preserve">It is because of the peer pressure. You </w:t>
-            </w:r>
-            <w:proofErr w:type="gramStart"/>
-            <w:r>
-              <w:rPr>
-                <w:rFonts w:ascii="Times New Roman" w:eastAsia="宋体" w:hAnsi="Times New Roman" w:hint="eastAsia"/>
-              </w:rPr>
-              <w:t>know,</w:t>
-            </w:r>
-            <w:proofErr w:type="gramEnd"/>
-            <w:r>
-              <w:rPr>
-                <w:rFonts w:ascii="Times New Roman" w:eastAsia="宋体" w:hAnsi="Times New Roman" w:hint="eastAsia"/>
-              </w:rPr>
-              <w:t xml:space="preserve"> everyone in my class to ___. I don</w:t>
+              <w:t>It is because of the peer pressure. You know, everyone in my class to ___. I don</w:t>
             </w:r>
             <w:r>
               <w:rPr>
@@ -1389,21 +1511,7 @@
               <w:rPr>
                 <w:rFonts w:ascii="Times New Roman" w:eastAsia="宋体" w:hAnsi="Times New Roman" w:hint="eastAsia"/>
               </w:rPr>
-              <w:t xml:space="preserve">t </w:t>
-            </w:r>
-            <w:proofErr w:type="spellStart"/>
-            <w:r>
-              <w:rPr>
-                <w:rFonts w:ascii="Times New Roman" w:eastAsia="宋体" w:hAnsi="Times New Roman" w:hint="eastAsia"/>
-              </w:rPr>
-              <w:t>wanna</w:t>
-            </w:r>
-            <w:proofErr w:type="spellEnd"/>
-            <w:r>
-              <w:rPr>
-                <w:rFonts w:ascii="Times New Roman" w:eastAsia="宋体" w:hAnsi="Times New Roman" w:hint="eastAsia"/>
-              </w:rPr>
-              <w:t xml:space="preserve"> be isolated from them. Therefore, I choose to do the same thing and involve with them.</w:t>
+              <w:t>t wanna be isolated from them. Therefore, I choose to do the same thing and involve with them.</w:t>
             </w:r>
           </w:p>
         </w:tc>
@@ -2054,21 +2162,7 @@
               <w:rPr>
                 <w:rFonts w:ascii="Times New Roman" w:eastAsia="宋体" w:hAnsi="Times New Roman" w:hint="eastAsia"/>
               </w:rPr>
-              <w:t xml:space="preserve"> by those behaviors and </w:t>
-            </w:r>
-            <w:proofErr w:type="spellStart"/>
-            <w:r>
-              <w:rPr>
-                <w:rFonts w:ascii="Times New Roman" w:eastAsia="宋体" w:hAnsi="Times New Roman" w:hint="eastAsia"/>
-              </w:rPr>
-              <w:t>can not</w:t>
-            </w:r>
-            <w:proofErr w:type="spellEnd"/>
-            <w:r>
-              <w:rPr>
-                <w:rFonts w:ascii="Times New Roman" w:eastAsia="宋体" w:hAnsi="Times New Roman" w:hint="eastAsia"/>
-              </w:rPr>
-              <w:t xml:space="preserve"> stand them at all. So I have no choice but to ___.</w:t>
+              <w:t xml:space="preserve"> by those behaviors and can not stand them at all. So I have no choice but to ___.</w:t>
             </w:r>
           </w:p>
         </w:tc>
@@ -2676,7 +2770,7 @@
               </w:numPr>
               <w:ind w:firstLineChars="0"/>
               <w:rPr>
-                <w:rFonts w:ascii="Times New Roman" w:eastAsia="宋体" w:hAnsi="Times New Roman" w:hint="eastAsia"/>
+                <w:rFonts w:ascii="Times New Roman" w:eastAsia="宋体" w:hAnsi="Times New Roman"/>
               </w:rPr>
             </w:pPr>
             <w:r>
@@ -2707,7 +2801,7 @@
           <w:p>
             <w:pPr>
               <w:rPr>
-                <w:rFonts w:ascii="Times New Roman" w:eastAsia="宋体" w:hAnsi="Times New Roman" w:hint="eastAsia"/>
+                <w:rFonts w:ascii="Times New Roman" w:eastAsia="宋体" w:hAnsi="Times New Roman"/>
               </w:rPr>
             </w:pPr>
             <w:r>
@@ -2732,7 +2826,7 @@
           <w:p>
             <w:pPr>
               <w:rPr>
-                <w:rFonts w:ascii="Times New Roman" w:eastAsia="宋体" w:hAnsi="Times New Roman" w:hint="eastAsia"/>
+                <w:rFonts w:ascii="Times New Roman" w:eastAsia="宋体" w:hAnsi="Times New Roman"/>
               </w:rPr>
             </w:pPr>
             <w:r>
@@ -2745,7 +2839,7 @@
           <w:p>
             <w:pPr>
               <w:rPr>
-                <w:rFonts w:ascii="Times New Roman" w:eastAsia="宋体" w:hAnsi="Times New Roman" w:hint="eastAsia"/>
+                <w:rFonts w:ascii="Times New Roman" w:eastAsia="宋体" w:hAnsi="Times New Roman"/>
               </w:rPr>
             </w:pPr>
             <w:r>
@@ -2758,7 +2852,7 @@
           <w:p>
             <w:pPr>
               <w:rPr>
-                <w:rFonts w:ascii="Times New Roman" w:eastAsia="宋体" w:hAnsi="Times New Roman" w:hint="eastAsia"/>
+                <w:rFonts w:ascii="Times New Roman" w:eastAsia="宋体" w:hAnsi="Times New Roman"/>
               </w:rPr>
             </w:pPr>
             <w:r>
@@ -2771,7 +2865,7 @@
           <w:p>
             <w:pPr>
               <w:rPr>
-                <w:rFonts w:ascii="Times New Roman" w:eastAsia="宋体" w:hAnsi="Times New Roman" w:hint="eastAsia"/>
+                <w:rFonts w:ascii="Times New Roman" w:eastAsia="宋体" w:hAnsi="Times New Roman"/>
               </w:rPr>
             </w:pPr>
             <w:r>
@@ -2790,7 +2884,7 @@
           <w:p>
             <w:pPr>
               <w:rPr>
-                <w:rFonts w:ascii="Times New Roman" w:eastAsia="宋体" w:hAnsi="Times New Roman" w:hint="eastAsia"/>
+                <w:rFonts w:ascii="Times New Roman" w:eastAsia="宋体" w:hAnsi="Times New Roman"/>
               </w:rPr>
             </w:pPr>
             <w:r>
@@ -2803,7 +2897,7 @@
           <w:p>
             <w:pPr>
               <w:rPr>
-                <w:rFonts w:ascii="Times New Roman" w:eastAsia="宋体" w:hAnsi="Times New Roman" w:hint="eastAsia"/>
+                <w:rFonts w:ascii="Times New Roman" w:eastAsia="宋体" w:hAnsi="Times New Roman"/>
               </w:rPr>
             </w:pPr>
             <w:r>
@@ -2871,7 +2965,7 @@
           <w:p>
             <w:pPr>
               <w:rPr>
-                <w:rFonts w:ascii="Times New Roman" w:eastAsia="宋体" w:hAnsi="Times New Roman" w:hint="eastAsia"/>
+                <w:rFonts w:ascii="Times New Roman" w:eastAsia="宋体" w:hAnsi="Times New Roman"/>
               </w:rPr>
             </w:pPr>
             <w:r>
@@ -2924,7 +3018,7 @@
               </w:numPr>
               <w:ind w:firstLineChars="0"/>
               <w:rPr>
-                <w:rFonts w:ascii="Times New Roman" w:eastAsia="宋体" w:hAnsi="Times New Roman" w:hint="eastAsia"/>
+                <w:rFonts w:ascii="Times New Roman" w:eastAsia="宋体" w:hAnsi="Times New Roman"/>
               </w:rPr>
             </w:pPr>
             <w:r>
@@ -2961,7 +3055,7 @@
           <w:p>
             <w:pPr>
               <w:rPr>
-                <w:rFonts w:ascii="Times New Roman" w:eastAsia="宋体" w:hAnsi="Times New Roman" w:hint="eastAsia"/>
+                <w:rFonts w:ascii="Times New Roman" w:eastAsia="宋体" w:hAnsi="Times New Roman"/>
               </w:rPr>
             </w:pPr>
             <w:r>
@@ -2981,7 +3075,7 @@
             <w:pPr>
               <w:ind w:firstLineChars="500" w:firstLine="1050"/>
               <w:rPr>
-                <w:rFonts w:ascii="Times New Roman" w:eastAsia="宋体" w:hAnsi="Times New Roman" w:hint="eastAsia"/>
+                <w:rFonts w:ascii="Times New Roman" w:eastAsia="宋体" w:hAnsi="Times New Roman"/>
               </w:rPr>
             </w:pPr>
             <w:r>
@@ -2995,7 +3089,7 @@
             <w:pPr>
               <w:ind w:firstLineChars="500" w:firstLine="1050"/>
               <w:rPr>
-                <w:rFonts w:ascii="Times New Roman" w:eastAsia="宋体" w:hAnsi="Times New Roman" w:hint="eastAsia"/>
+                <w:rFonts w:ascii="Times New Roman" w:eastAsia="宋体" w:hAnsi="Times New Roman"/>
               </w:rPr>
             </w:pPr>
             <w:r>
@@ -3009,7 +3103,7 @@
             <w:pPr>
               <w:ind w:firstLineChars="500" w:firstLine="1050"/>
               <w:rPr>
-                <w:rFonts w:ascii="Times New Roman" w:eastAsia="宋体" w:hAnsi="Times New Roman" w:hint="eastAsia"/>
+                <w:rFonts w:ascii="Times New Roman" w:eastAsia="宋体" w:hAnsi="Times New Roman"/>
               </w:rPr>
             </w:pPr>
             <w:r>
@@ -3058,7 +3152,7 @@
           <w:p>
             <w:pPr>
               <w:rPr>
-                <w:rFonts w:ascii="Times New Roman" w:eastAsia="宋体" w:hAnsi="Times New Roman" w:hint="eastAsia"/>
+                <w:rFonts w:ascii="Times New Roman" w:eastAsia="宋体" w:hAnsi="Times New Roman"/>
               </w:rPr>
             </w:pPr>
             <w:r>
@@ -3118,7 +3212,7 @@
               </w:numPr>
               <w:ind w:firstLineChars="0"/>
               <w:rPr>
-                <w:rFonts w:ascii="Times New Roman" w:eastAsia="宋体" w:hAnsi="Times New Roman" w:hint="eastAsia"/>
+                <w:rFonts w:ascii="Times New Roman" w:eastAsia="宋体" w:hAnsi="Times New Roman"/>
               </w:rPr>
             </w:pPr>
             <w:r>
@@ -3155,7 +3249,7 @@
           <w:p>
             <w:pPr>
               <w:rPr>
-                <w:rFonts w:ascii="Times New Roman" w:eastAsia="宋体" w:hAnsi="Times New Roman" w:hint="eastAsia"/>
+                <w:rFonts w:ascii="Times New Roman" w:eastAsia="宋体" w:hAnsi="Times New Roman"/>
               </w:rPr>
             </w:pPr>
             <w:r>
@@ -3180,7 +3274,7 @@
           <w:p>
             <w:pPr>
               <w:rPr>
-                <w:rFonts w:ascii="Times New Roman" w:eastAsia="宋体" w:hAnsi="Times New Roman" w:hint="eastAsia"/>
+                <w:rFonts w:ascii="Times New Roman" w:eastAsia="宋体" w:hAnsi="Times New Roman"/>
               </w:rPr>
             </w:pPr>
             <w:r>
@@ -3199,7 +3293,7 @@
           <w:p>
             <w:pPr>
               <w:rPr>
-                <w:rFonts w:ascii="Times New Roman" w:eastAsia="宋体" w:hAnsi="Times New Roman" w:hint="eastAsia"/>
+                <w:rFonts w:ascii="Times New Roman" w:eastAsia="宋体" w:hAnsi="Times New Roman"/>
               </w:rPr>
             </w:pPr>
             <w:r>
@@ -3218,7 +3312,7 @@
           <w:p>
             <w:pPr>
               <w:rPr>
-                <w:rFonts w:ascii="Times New Roman" w:eastAsia="宋体" w:hAnsi="Times New Roman" w:hint="eastAsia"/>
+                <w:rFonts w:ascii="Times New Roman" w:eastAsia="宋体" w:hAnsi="Times New Roman"/>
               </w:rPr>
             </w:pPr>
             <w:r>
@@ -3259,7 +3353,7 @@
           <w:p>
             <w:pPr>
               <w:rPr>
-                <w:rFonts w:ascii="Times New Roman" w:eastAsia="宋体" w:hAnsi="Times New Roman" w:hint="eastAsia"/>
+                <w:rFonts w:ascii="Times New Roman" w:eastAsia="宋体" w:hAnsi="Times New Roman"/>
               </w:rPr>
             </w:pPr>
           </w:p>
@@ -3271,7 +3365,7 @@
           <w:p>
             <w:pPr>
               <w:rPr>
-                <w:rFonts w:ascii="Times New Roman" w:eastAsia="宋体" w:hAnsi="Times New Roman" w:hint="eastAsia"/>
+                <w:rFonts w:ascii="Times New Roman" w:eastAsia="宋体" w:hAnsi="Times New Roman"/>
               </w:rPr>
             </w:pPr>
             <w:r>
@@ -3330,7 +3424,7 @@
               </w:numPr>
               <w:ind w:firstLineChars="0"/>
               <w:rPr>
-                <w:rFonts w:ascii="Times New Roman" w:eastAsia="宋体" w:hAnsi="Times New Roman" w:hint="eastAsia"/>
+                <w:rFonts w:ascii="Times New Roman" w:eastAsia="宋体" w:hAnsi="Times New Roman"/>
               </w:rPr>
             </w:pPr>
             <w:r>
@@ -3343,7 +3437,7 @@
           <w:p>
             <w:pPr>
               <w:rPr>
-                <w:rFonts w:ascii="Times New Roman" w:eastAsia="宋体" w:hAnsi="Times New Roman" w:hint="eastAsia"/>
+                <w:rFonts w:ascii="Times New Roman" w:eastAsia="宋体" w:hAnsi="Times New Roman"/>
               </w:rPr>
             </w:pPr>
             <w:r>
@@ -3367,7 +3461,7 @@
           <w:p>
             <w:pPr>
               <w:rPr>
-                <w:rFonts w:ascii="Times New Roman" w:eastAsia="宋体" w:hAnsi="Times New Roman" w:hint="eastAsia"/>
+                <w:rFonts w:ascii="Times New Roman" w:eastAsia="宋体" w:hAnsi="Times New Roman"/>
               </w:rPr>
             </w:pPr>
           </w:p>
@@ -3398,7 +3492,7 @@
               <w:pStyle w:val="a6"/>
               <w:ind w:left="360" w:firstLineChars="0" w:firstLine="0"/>
               <w:rPr>
-                <w:rFonts w:ascii="Times New Roman" w:eastAsia="宋体" w:hAnsi="Times New Roman" w:hint="eastAsia"/>
+                <w:rFonts w:ascii="Times New Roman" w:eastAsia="宋体" w:hAnsi="Times New Roman"/>
               </w:rPr>
             </w:pPr>
           </w:p>
@@ -3410,7 +3504,7 @@
           <w:p>
             <w:pPr>
               <w:rPr>
-                <w:rFonts w:ascii="Times New Roman" w:eastAsia="宋体" w:hAnsi="Times New Roman" w:hint="eastAsia"/>
+                <w:rFonts w:ascii="Times New Roman" w:eastAsia="宋体" w:hAnsi="Times New Roman"/>
               </w:rPr>
             </w:pPr>
             <w:r>
@@ -3450,7 +3544,7 @@
               </w:numPr>
               <w:ind w:firstLineChars="0"/>
               <w:rPr>
-                <w:rFonts w:ascii="Times New Roman" w:eastAsia="宋体" w:hAnsi="Times New Roman" w:hint="eastAsia"/>
+                <w:rFonts w:ascii="Times New Roman" w:eastAsia="宋体" w:hAnsi="Times New Roman"/>
               </w:rPr>
             </w:pPr>
             <w:r>
@@ -3468,7 +3562,7 @@
           <w:p>
             <w:pPr>
               <w:rPr>
-                <w:rFonts w:ascii="Times New Roman" w:eastAsia="宋体" w:hAnsi="Times New Roman" w:hint="eastAsia"/>
+                <w:rFonts w:ascii="Times New Roman" w:eastAsia="宋体" w:hAnsi="Times New Roman"/>
               </w:rPr>
             </w:pPr>
           </w:p>
@@ -3498,7 +3592,7 @@
               <w:pStyle w:val="a6"/>
               <w:ind w:left="360" w:firstLineChars="0" w:firstLine="0"/>
               <w:rPr>
-                <w:rFonts w:ascii="Times New Roman" w:eastAsia="宋体" w:hAnsi="Times New Roman" w:hint="eastAsia"/>
+                <w:rFonts w:ascii="Times New Roman" w:eastAsia="宋体" w:hAnsi="Times New Roman"/>
               </w:rPr>
             </w:pPr>
           </w:p>
@@ -3510,7 +3604,7 @@
           <w:p>
             <w:pPr>
               <w:rPr>
-                <w:rFonts w:ascii="Times New Roman" w:eastAsia="宋体" w:hAnsi="Times New Roman" w:hint="eastAsia"/>
+                <w:rFonts w:ascii="Times New Roman" w:eastAsia="宋体" w:hAnsi="Times New Roman"/>
               </w:rPr>
             </w:pPr>
             <w:r>
@@ -3550,7 +3644,7 @@
               </w:numPr>
               <w:ind w:firstLineChars="0"/>
               <w:rPr>
-                <w:rFonts w:ascii="Times New Roman" w:eastAsia="宋体" w:hAnsi="Times New Roman" w:hint="eastAsia"/>
+                <w:rFonts w:ascii="Times New Roman" w:eastAsia="宋体" w:hAnsi="Times New Roman"/>
               </w:rPr>
             </w:pPr>
             <w:r>
@@ -3568,7 +3662,7 @@
           <w:p>
             <w:pPr>
               <w:rPr>
-                <w:rFonts w:ascii="Times New Roman" w:eastAsia="宋体" w:hAnsi="Times New Roman" w:hint="eastAsia"/>
+                <w:rFonts w:ascii="Times New Roman" w:eastAsia="宋体" w:hAnsi="Times New Roman"/>
               </w:rPr>
             </w:pPr>
           </w:p>
@@ -3602,7 +3696,7 @@
               </w:numPr>
               <w:ind w:firstLineChars="0"/>
               <w:rPr>
-                <w:rFonts w:ascii="Times New Roman" w:eastAsia="宋体" w:hAnsi="Times New Roman" w:hint="eastAsia"/>
+                <w:rFonts w:ascii="Times New Roman" w:eastAsia="宋体" w:hAnsi="Times New Roman"/>
               </w:rPr>
             </w:pPr>
             <w:r>
@@ -3620,7 +3714,7 @@
           <w:p>
             <w:pPr>
               <w:rPr>
-                <w:rFonts w:ascii="Times New Roman" w:eastAsia="宋体" w:hAnsi="Times New Roman" w:hint="eastAsia"/>
+                <w:rFonts w:ascii="Times New Roman" w:eastAsia="宋体" w:hAnsi="Times New Roman"/>
               </w:rPr>
             </w:pPr>
           </w:p>
@@ -3654,7 +3748,7 @@
               </w:numPr>
               <w:ind w:firstLineChars="0"/>
               <w:rPr>
-                <w:rFonts w:ascii="Times New Roman" w:eastAsia="宋体" w:hAnsi="Times New Roman" w:hint="eastAsia"/>
+                <w:rFonts w:ascii="Times New Roman" w:eastAsia="宋体" w:hAnsi="Times New Roman"/>
               </w:rPr>
             </w:pPr>
             <w:r>
@@ -3672,7 +3766,7 @@
           <w:p>
             <w:pPr>
               <w:rPr>
-                <w:rFonts w:ascii="Times New Roman" w:eastAsia="宋体" w:hAnsi="Times New Roman" w:hint="eastAsia"/>
+                <w:rFonts w:ascii="Times New Roman" w:eastAsia="宋体" w:hAnsi="Times New Roman"/>
               </w:rPr>
             </w:pPr>
           </w:p>
@@ -3706,7 +3800,7 @@
               </w:numPr>
               <w:ind w:firstLineChars="0"/>
               <w:rPr>
-                <w:rFonts w:ascii="Times New Roman" w:eastAsia="宋体" w:hAnsi="Times New Roman" w:hint="eastAsia"/>
+                <w:rFonts w:ascii="Times New Roman" w:eastAsia="宋体" w:hAnsi="Times New Roman"/>
               </w:rPr>
             </w:pPr>
             <w:r>
@@ -3724,7 +3818,7 @@
           <w:p>
             <w:pPr>
               <w:rPr>
-                <w:rFonts w:ascii="Times New Roman" w:eastAsia="宋体" w:hAnsi="Times New Roman" w:hint="eastAsia"/>
+                <w:rFonts w:ascii="Times New Roman" w:eastAsia="宋体" w:hAnsi="Times New Roman"/>
               </w:rPr>
             </w:pPr>
           </w:p>
@@ -3758,7 +3852,7 @@
               </w:numPr>
               <w:ind w:firstLineChars="0"/>
               <w:rPr>
-                <w:rFonts w:ascii="Times New Roman" w:eastAsia="宋体" w:hAnsi="Times New Roman" w:hint="eastAsia"/>
+                <w:rFonts w:ascii="Times New Roman" w:eastAsia="宋体" w:hAnsi="Times New Roman"/>
               </w:rPr>
             </w:pPr>
             <w:r>
@@ -3776,7 +3870,7 @@
           <w:p>
             <w:pPr>
               <w:rPr>
-                <w:rFonts w:ascii="Times New Roman" w:eastAsia="宋体" w:hAnsi="Times New Roman" w:hint="eastAsia"/>
+                <w:rFonts w:ascii="Times New Roman" w:eastAsia="宋体" w:hAnsi="Times New Roman"/>
               </w:rPr>
             </w:pPr>
           </w:p>
@@ -3810,7 +3904,7 @@
               </w:numPr>
               <w:ind w:firstLineChars="0"/>
               <w:rPr>
-                <w:rFonts w:ascii="Times New Roman" w:eastAsia="宋体" w:hAnsi="Times New Roman" w:hint="eastAsia"/>
+                <w:rFonts w:ascii="Times New Roman" w:eastAsia="宋体" w:hAnsi="Times New Roman"/>
               </w:rPr>
             </w:pPr>
           </w:p>
@@ -3819,7 +3913,7 @@
               <w:pStyle w:val="a6"/>
               <w:ind w:left="360" w:firstLineChars="0" w:firstLine="0"/>
               <w:rPr>
-                <w:rFonts w:ascii="Times New Roman" w:eastAsia="宋体" w:hAnsi="Times New Roman" w:hint="eastAsia"/>
+                <w:rFonts w:ascii="Times New Roman" w:eastAsia="宋体" w:hAnsi="Times New Roman"/>
               </w:rPr>
             </w:pPr>
             <w:r>
@@ -3837,7 +3931,7 @@
           <w:p>
             <w:pPr>
               <w:rPr>
-                <w:rFonts w:ascii="Times New Roman" w:eastAsia="宋体" w:hAnsi="Times New Roman" w:hint="eastAsia"/>
+                <w:rFonts w:ascii="Times New Roman" w:eastAsia="宋体" w:hAnsi="Times New Roman"/>
               </w:rPr>
             </w:pPr>
           </w:p>
@@ -4016,6 +4110,208 @@
           </w:tcPr>
           <w:p>
             <w:pPr>
+              <w:rPr>
+                <w:rFonts w:ascii="Times New Roman" w:eastAsia="宋体" w:hAnsi="Times New Roman"/>
+              </w:rPr>
+            </w:pPr>
+          </w:p>
+        </w:tc>
+      </w:tr>
+    </w:tbl>
+    <w:p>
+      <w:pPr>
+        <w:rPr>
+          <w:rFonts w:ascii="Times New Roman" w:eastAsia="宋体" w:hAnsi="Times New Roman"/>
+        </w:rPr>
+      </w:pPr>
+    </w:p>
+    <w:p>
+      <w:pPr>
+        <w:widowControl/>
+        <w:jc w:val="left"/>
+        <w:rPr>
+          <w:rFonts w:ascii="Times New Roman" w:eastAsia="宋体" w:hAnsi="Times New Roman"/>
+        </w:rPr>
+      </w:pPr>
+      <w:r>
+        <w:rPr>
+          <w:rFonts w:ascii="Times New Roman" w:eastAsia="宋体" w:hAnsi="Times New Roman"/>
+        </w:rPr>
+        <w:br w:type="page"/>
+      </w:r>
+    </w:p>
+    <w:tbl>
+      <w:tblPr>
+        <w:tblStyle w:val="a5"/>
+        <w:tblW w:w="0" w:type="auto"/>
+        <w:tblLook w:val="04A0"/>
+      </w:tblPr>
+      <w:tblGrid>
+        <w:gridCol w:w="8522"/>
+      </w:tblGrid>
+      <w:tr>
+        <w:tc>
+          <w:tcPr>
+            <w:tcW w:w="8522" w:type="dxa"/>
+          </w:tcPr>
+          <w:p>
+            <w:pPr>
+              <w:rPr>
+                <w:rFonts w:ascii="Times New Roman" w:eastAsia="宋体" w:hAnsi="Times New Roman"/>
+              </w:rPr>
+            </w:pPr>
+            <w:r>
+              <w:rPr>
+                <w:rFonts w:ascii="Times New Roman" w:eastAsia="宋体" w:hAnsi="Times New Roman"/>
+              </w:rPr>
+              <w:lastRenderedPageBreak/>
+              <w:t>09/14</w:t>
+            </w:r>
+          </w:p>
+        </w:tc>
+      </w:tr>
+      <w:tr>
+        <w:tc>
+          <w:tcPr>
+            <w:tcW w:w="8522" w:type="dxa"/>
+          </w:tcPr>
+          <w:p>
+            <w:pPr>
+              <w:rPr>
+                <w:rFonts w:ascii="Times New Roman" w:eastAsia="宋体" w:hAnsi="Times New Roman" w:hint="eastAsia"/>
+              </w:rPr>
+            </w:pPr>
+            <w:r>
+              <w:rPr>
+                <w:rFonts w:ascii="Times New Roman" w:eastAsia="宋体" w:hAnsi="Times New Roman"/>
+              </w:rPr>
+              <w:t>单词</w:t>
+            </w:r>
+          </w:p>
+          <w:p>
+            <w:pPr>
+              <w:pStyle w:val="a6"/>
+              <w:numPr>
+                <w:ilvl w:val="0"/>
+                <w:numId w:val="7"/>
+              </w:numPr>
+              <w:ind w:firstLineChars="0"/>
+              <w:rPr>
+                <w:rFonts w:ascii="Times New Roman" w:eastAsia="宋体" w:hAnsi="Times New Roman" w:hint="eastAsia"/>
+              </w:rPr>
+            </w:pPr>
+            <w:r>
+              <w:rPr>
+                <w:rFonts w:ascii="Times New Roman" w:eastAsia="宋体" w:hAnsi="Times New Roman"/>
+              </w:rPr>
+              <w:t>M</w:t>
+            </w:r>
+            <w:r>
+              <w:rPr>
+                <w:rFonts w:ascii="Times New Roman" w:eastAsia="宋体" w:hAnsi="Times New Roman" w:hint="eastAsia"/>
+              </w:rPr>
+              <w:t>illennia:   over the past millennia the climate has undergone major changes.</w:t>
+            </w:r>
+          </w:p>
+          <w:p>
+            <w:pPr>
+              <w:pStyle w:val="a6"/>
+              <w:numPr>
+                <w:ilvl w:val="0"/>
+                <w:numId w:val="7"/>
+              </w:numPr>
+              <w:ind w:firstLineChars="0"/>
+              <w:rPr>
+                <w:rFonts w:ascii="Times New Roman" w:eastAsia="宋体" w:hAnsi="Times New Roman"/>
+              </w:rPr>
+            </w:pPr>
+            <w:r>
+              <w:rPr>
+                <w:rFonts w:ascii="Times New Roman" w:eastAsia="宋体" w:hAnsi="Times New Roman"/>
+              </w:rPr>
+              <w:t>I</w:t>
+            </w:r>
+            <w:r>
+              <w:rPr>
+                <w:rFonts w:ascii="Times New Roman" w:eastAsia="宋体" w:hAnsi="Times New Roman" w:hint="eastAsia"/>
+              </w:rPr>
+              <w:t>mmense:   the global climate system is immensely complicated</w:t>
+            </w:r>
+            <w:r>
+              <w:rPr>
+                <w:rFonts w:ascii="Times New Roman" w:eastAsia="宋体" w:hAnsi="Times New Roman" w:hint="eastAsia"/>
+              </w:rPr>
+              <w:t>.</w:t>
+            </w:r>
+          </w:p>
+        </w:tc>
+      </w:tr>
+      <w:tr>
+        <w:tc>
+          <w:tcPr>
+            <w:tcW w:w="8522" w:type="dxa"/>
+          </w:tcPr>
+          <w:p>
+            <w:pPr>
+              <w:rPr>
+                <w:rFonts w:ascii="Times New Roman" w:eastAsia="宋体" w:hAnsi="Times New Roman" w:hint="eastAsia"/>
+              </w:rPr>
+            </w:pPr>
+            <w:r>
+              <w:rPr>
+                <w:rFonts w:ascii="Times New Roman" w:eastAsia="宋体" w:hAnsi="Times New Roman"/>
+              </w:rPr>
+              <w:t>句子</w:t>
+            </w:r>
+          </w:p>
+          <w:p>
+            <w:pPr>
+              <w:pStyle w:val="a6"/>
+              <w:numPr>
+                <w:ilvl w:val="0"/>
+                <w:numId w:val="6"/>
+              </w:numPr>
+              <w:ind w:firstLineChars="0"/>
+              <w:rPr>
+                <w:rFonts w:ascii="Times New Roman" w:eastAsia="宋体" w:hAnsi="Times New Roman" w:hint="eastAsia"/>
+              </w:rPr>
+            </w:pPr>
+            <w:r>
+              <w:rPr>
+                <w:rFonts w:ascii="Times New Roman" w:eastAsia="宋体" w:hAnsi="Times New Roman" w:hint="eastAsia"/>
+                <w:u w:val="single"/>
+              </w:rPr>
+              <w:t>One of the most difficult aspects</w:t>
+            </w:r>
+            <w:r>
+              <w:rPr>
+                <w:rFonts w:ascii="Times New Roman" w:eastAsia="宋体" w:hAnsi="Times New Roman" w:hint="eastAsia"/>
+              </w:rPr>
+              <w:t xml:space="preserve"> of deciding whether current climatic events reveal evidence of the impact of human activities </w:t>
+            </w:r>
+            <w:r>
+              <w:rPr>
+                <w:rFonts w:ascii="Times New Roman" w:eastAsia="宋体" w:hAnsi="Times New Roman" w:hint="eastAsia"/>
+                <w:u w:val="single"/>
+              </w:rPr>
+              <w:t xml:space="preserve">is that it </w:t>
+            </w:r>
+            <w:r>
+              <w:rPr>
+                <w:rFonts w:ascii="Times New Roman" w:eastAsia="宋体" w:hAnsi="Times New Roman"/>
+                <w:u w:val="single"/>
+              </w:rPr>
+              <w:t>is hard to get a measure of what constitutes the natural variability of the climate.</w:t>
+            </w:r>
+          </w:p>
+          <w:p>
+            <w:pPr>
+              <w:pStyle w:val="a6"/>
+              <w:numPr>
+                <w:ilvl w:val="0"/>
+                <w:numId w:val="6"/>
+              </w:numPr>
+              <w:ind w:firstLineChars="0"/>
               <w:rPr>
                 <w:rFonts w:ascii="Times New Roman" w:eastAsia="宋体" w:hAnsi="Times New Roman"/>
               </w:rPr>
@@ -4437,6 +4733,273 @@
       </w:pPr>
     </w:lvl>
   </w:abstractNum>
+  <w:abstractNum w:abstractNumId="4">
+    <w:nsid w:val="67932D06"/>
+    <w:multiLevelType w:val="hybridMultilevel"/>
+    <w:tmpl w:val="E5965ED0"/>
+    <w:lvl w:ilvl="0" w:tplc="11961D2E">
+      <w:start w:val="1"/>
+      <w:numFmt w:val="decimal"/>
+      <w:lvlText w:val="%1."/>
+      <w:lvlJc w:val="left"/>
+      <w:pPr>
+        <w:ind w:left="360" w:hanging="360"/>
+      </w:pPr>
+      <w:rPr>
+        <w:rFonts w:hint="default"/>
+      </w:rPr>
+    </w:lvl>
+    <w:lvl w:ilvl="1" w:tplc="04090019" w:tentative="1">
+      <w:start w:val="1"/>
+      <w:numFmt w:val="lowerLetter"/>
+      <w:lvlText w:val="%2)"/>
+      <w:lvlJc w:val="left"/>
+      <w:pPr>
+        <w:ind w:left="840" w:hanging="420"/>
+      </w:pPr>
+    </w:lvl>
+    <w:lvl w:ilvl="2" w:tplc="0409001B" w:tentative="1">
+      <w:start w:val="1"/>
+      <w:numFmt w:val="lowerRoman"/>
+      <w:lvlText w:val="%3."/>
+      <w:lvlJc w:val="right"/>
+      <w:pPr>
+        <w:ind w:left="1260" w:hanging="420"/>
+      </w:pPr>
+    </w:lvl>
+    <w:lvl w:ilvl="3" w:tplc="0409000F" w:tentative="1">
+      <w:start w:val="1"/>
+      <w:numFmt w:val="decimal"/>
+      <w:lvlText w:val="%4."/>
+      <w:lvlJc w:val="left"/>
+      <w:pPr>
+        <w:ind w:left="1680" w:hanging="420"/>
+      </w:pPr>
+    </w:lvl>
+    <w:lvl w:ilvl="4" w:tplc="04090019" w:tentative="1">
+      <w:start w:val="1"/>
+      <w:numFmt w:val="lowerLetter"/>
+      <w:lvlText w:val="%5)"/>
+      <w:lvlJc w:val="left"/>
+      <w:pPr>
+        <w:ind w:left="2100" w:hanging="420"/>
+      </w:pPr>
+    </w:lvl>
+    <w:lvl w:ilvl="5" w:tplc="0409001B" w:tentative="1">
+      <w:start w:val="1"/>
+      <w:numFmt w:val="lowerRoman"/>
+      <w:lvlText w:val="%6."/>
+      <w:lvlJc w:val="right"/>
+      <w:pPr>
+        <w:ind w:left="2520" w:hanging="420"/>
+      </w:pPr>
+    </w:lvl>
+    <w:lvl w:ilvl="6" w:tplc="0409000F" w:tentative="1">
+      <w:start w:val="1"/>
+      <w:numFmt w:val="decimal"/>
+      <w:lvlText w:val="%7."/>
+      <w:lvlJc w:val="left"/>
+      <w:pPr>
+        <w:ind w:left="2940" w:hanging="420"/>
+      </w:pPr>
+    </w:lvl>
+    <w:lvl w:ilvl="7" w:tplc="04090019" w:tentative="1">
+      <w:start w:val="1"/>
+      <w:numFmt w:val="lowerLetter"/>
+      <w:lvlText w:val="%8)"/>
+      <w:lvlJc w:val="left"/>
+      <w:pPr>
+        <w:ind w:left="3360" w:hanging="420"/>
+      </w:pPr>
+    </w:lvl>
+    <w:lvl w:ilvl="8" w:tplc="0409001B" w:tentative="1">
+      <w:start w:val="1"/>
+      <w:numFmt w:val="lowerRoman"/>
+      <w:lvlText w:val="%9."/>
+      <w:lvlJc w:val="right"/>
+      <w:pPr>
+        <w:ind w:left="3780" w:hanging="420"/>
+      </w:pPr>
+    </w:lvl>
+  </w:abstractNum>
+  <w:abstractNum w:abstractNumId="5">
+    <w:nsid w:val="742637D0"/>
+    <w:multiLevelType w:val="hybridMultilevel"/>
+    <w:tmpl w:val="CFA0A932"/>
+    <w:lvl w:ilvl="0" w:tplc="3BE89E42">
+      <w:start w:val="1"/>
+      <w:numFmt w:val="decimal"/>
+      <w:lvlText w:val="%1."/>
+      <w:lvlJc w:val="left"/>
+      <w:pPr>
+        <w:ind w:left="360" w:hanging="360"/>
+      </w:pPr>
+      <w:rPr>
+        <w:rFonts w:hint="default"/>
+      </w:rPr>
+    </w:lvl>
+    <w:lvl w:ilvl="1" w:tplc="04090019" w:tentative="1">
+      <w:start w:val="1"/>
+      <w:numFmt w:val="lowerLetter"/>
+      <w:lvlText w:val="%2)"/>
+      <w:lvlJc w:val="left"/>
+      <w:pPr>
+        <w:ind w:left="840" w:hanging="420"/>
+      </w:pPr>
+    </w:lvl>
+    <w:lvl w:ilvl="2" w:tplc="0409001B" w:tentative="1">
+      <w:start w:val="1"/>
+      <w:numFmt w:val="lowerRoman"/>
+      <w:lvlText w:val="%3."/>
+      <w:lvlJc w:val="right"/>
+      <w:pPr>
+        <w:ind w:left="1260" w:hanging="420"/>
+      </w:pPr>
+    </w:lvl>
+    <w:lvl w:ilvl="3" w:tplc="0409000F" w:tentative="1">
+      <w:start w:val="1"/>
+      <w:numFmt w:val="decimal"/>
+      <w:lvlText w:val="%4."/>
+      <w:lvlJc w:val="left"/>
+      <w:pPr>
+        <w:ind w:left="1680" w:hanging="420"/>
+      </w:pPr>
+    </w:lvl>
+    <w:lvl w:ilvl="4" w:tplc="04090019" w:tentative="1">
+      <w:start w:val="1"/>
+      <w:numFmt w:val="lowerLetter"/>
+      <w:lvlText w:val="%5)"/>
+      <w:lvlJc w:val="left"/>
+      <w:pPr>
+        <w:ind w:left="2100" w:hanging="420"/>
+      </w:pPr>
+    </w:lvl>
+    <w:lvl w:ilvl="5" w:tplc="0409001B" w:tentative="1">
+      <w:start w:val="1"/>
+      <w:numFmt w:val="lowerRoman"/>
+      <w:lvlText w:val="%6."/>
+      <w:lvlJc w:val="right"/>
+      <w:pPr>
+        <w:ind w:left="2520" w:hanging="420"/>
+      </w:pPr>
+    </w:lvl>
+    <w:lvl w:ilvl="6" w:tplc="0409000F" w:tentative="1">
+      <w:start w:val="1"/>
+      <w:numFmt w:val="decimal"/>
+      <w:lvlText w:val="%7."/>
+      <w:lvlJc w:val="left"/>
+      <w:pPr>
+        <w:ind w:left="2940" w:hanging="420"/>
+      </w:pPr>
+    </w:lvl>
+    <w:lvl w:ilvl="7" w:tplc="04090019" w:tentative="1">
+      <w:start w:val="1"/>
+      <w:numFmt w:val="lowerLetter"/>
+      <w:lvlText w:val="%8)"/>
+      <w:lvlJc w:val="left"/>
+      <w:pPr>
+        <w:ind w:left="3360" w:hanging="420"/>
+      </w:pPr>
+    </w:lvl>
+    <w:lvl w:ilvl="8" w:tplc="0409001B" w:tentative="1">
+      <w:start w:val="1"/>
+      <w:numFmt w:val="lowerRoman"/>
+      <w:lvlText w:val="%9."/>
+      <w:lvlJc w:val="right"/>
+      <w:pPr>
+        <w:ind w:left="3780" w:hanging="420"/>
+      </w:pPr>
+    </w:lvl>
+  </w:abstractNum>
+  <w:abstractNum w:abstractNumId="6">
+    <w:nsid w:val="77BD62ED"/>
+    <w:multiLevelType w:val="hybridMultilevel"/>
+    <w:tmpl w:val="62EC4F82"/>
+    <w:lvl w:ilvl="0" w:tplc="984867EC">
+      <w:start w:val="1"/>
+      <w:numFmt w:val="decimal"/>
+      <w:lvlText w:val="%1."/>
+      <w:lvlJc w:val="left"/>
+      <w:pPr>
+        <w:ind w:left="360" w:hanging="360"/>
+      </w:pPr>
+      <w:rPr>
+        <w:rFonts w:hint="default"/>
+      </w:rPr>
+    </w:lvl>
+    <w:lvl w:ilvl="1" w:tplc="04090019" w:tentative="1">
+      <w:start w:val="1"/>
+      <w:numFmt w:val="lowerLetter"/>
+      <w:lvlText w:val="%2)"/>
+      <w:lvlJc w:val="left"/>
+      <w:pPr>
+        <w:ind w:left="840" w:hanging="420"/>
+      </w:pPr>
+    </w:lvl>
+    <w:lvl w:ilvl="2" w:tplc="0409001B" w:tentative="1">
+      <w:start w:val="1"/>
+      <w:numFmt w:val="lowerRoman"/>
+      <w:lvlText w:val="%3."/>
+      <w:lvlJc w:val="right"/>
+      <w:pPr>
+        <w:ind w:left="1260" w:hanging="420"/>
+      </w:pPr>
+    </w:lvl>
+    <w:lvl w:ilvl="3" w:tplc="0409000F" w:tentative="1">
+      <w:start w:val="1"/>
+      <w:numFmt w:val="decimal"/>
+      <w:lvlText w:val="%4."/>
+      <w:lvlJc w:val="left"/>
+      <w:pPr>
+        <w:ind w:left="1680" w:hanging="420"/>
+      </w:pPr>
+    </w:lvl>
+    <w:lvl w:ilvl="4" w:tplc="04090019" w:tentative="1">
+      <w:start w:val="1"/>
+      <w:numFmt w:val="lowerLetter"/>
+      <w:lvlText w:val="%5)"/>
+      <w:lvlJc w:val="left"/>
+      <w:pPr>
+        <w:ind w:left="2100" w:hanging="420"/>
+      </w:pPr>
+    </w:lvl>
+    <w:lvl w:ilvl="5" w:tplc="0409001B" w:tentative="1">
+      <w:start w:val="1"/>
+      <w:numFmt w:val="lowerRoman"/>
+      <w:lvlText w:val="%6."/>
+      <w:lvlJc w:val="right"/>
+      <w:pPr>
+        <w:ind w:left="2520" w:hanging="420"/>
+      </w:pPr>
+    </w:lvl>
+    <w:lvl w:ilvl="6" w:tplc="0409000F" w:tentative="1">
+      <w:start w:val="1"/>
+      <w:numFmt w:val="decimal"/>
+      <w:lvlText w:val="%7."/>
+      <w:lvlJc w:val="left"/>
+      <w:pPr>
+        <w:ind w:left="2940" w:hanging="420"/>
+      </w:pPr>
+    </w:lvl>
+    <w:lvl w:ilvl="7" w:tplc="04090019" w:tentative="1">
+      <w:start w:val="1"/>
+      <w:numFmt w:val="lowerLetter"/>
+      <w:lvlText w:val="%8)"/>
+      <w:lvlJc w:val="left"/>
+      <w:pPr>
+        <w:ind w:left="3360" w:hanging="420"/>
+      </w:pPr>
+    </w:lvl>
+    <w:lvl w:ilvl="8" w:tplc="0409001B" w:tentative="1">
+      <w:start w:val="1"/>
+      <w:numFmt w:val="lowerRoman"/>
+      <w:lvlText w:val="%9."/>
+      <w:lvlJc w:val="right"/>
+      <w:pPr>
+        <w:ind w:left="3780" w:hanging="420"/>
+      </w:pPr>
+    </w:lvl>
+  </w:abstractNum>
   <w:num w:numId="1">
     <w:abstractNumId w:val="2"/>
   </w:num>
@@ -4448,6 +5011,15 @@
   </w:num>
   <w:num w:numId="4">
     <w:abstractNumId w:val="1"/>
+  </w:num>
+  <w:num w:numId="5">
+    <w:abstractNumId w:val="4"/>
+  </w:num>
+  <w:num w:numId="6">
+    <w:abstractNumId w:val="5"/>
+  </w:num>
+  <w:num w:numId="7">
+    <w:abstractNumId w:val="6"/>
   </w:num>
 </w:numbering>
 </file>
@@ -5002,7 +5574,7 @@
   <a:extraClrSchemeLst/>
   <a:extLst>
     <a:ext uri="{05A4C25C-085E-4340-85A3-A5531E510DB2}">
-      <thm15:themeFamily xmlns:thm15="http://schemas.microsoft.com/office/thememl/2012/main" xmlns="" name="Office Theme" id="{62F939B6-93AF-4DB8-9C6B-D6C7DFDC589F}" vid="{4A3C46E8-61CC-4603-A589-7422A47A8E4A}"/>
+      <thm15:themeFamily xmlns="" xmlns:thm15="http://schemas.microsoft.com/office/thememl/2012/main" name="Office Theme" id="{62F939B6-93AF-4DB8-9C6B-D6C7DFDC589F}" vid="{4A3C46E8-61CC-4603-A589-7422A47A8E4A}"/>
     </a:ext>
   </a:extLst>
 </a:theme>

</xml_diff>

<commit_message>
TOEFL Notebook.docx daily fresh
</commit_message>
<xml_diff>
--- a/TOEFL Notebook.docx
+++ b/TOEFL Notebook.docx
@@ -509,10 +509,10 @@
             </w:pPr>
             <w:r>
               <w:rPr>
-                <w:rFonts w:ascii="Times New Roman" w:eastAsia="宋体" w:hAnsi="Times New Roman" w:hint="eastAsia"/>
+                <w:rFonts w:ascii="Times New Roman" w:eastAsia="宋体" w:hAnsi="Times New Roman"/>
                 <w:b/>
               </w:rPr>
-              <w:t>Tuilps</w:t>
+              <w:t>Tulips</w:t>
             </w:r>
           </w:p>
         </w:tc>
@@ -854,6 +854,72 @@
                 <w:rFonts w:ascii="Times New Roman" w:eastAsia="宋体" w:hAnsi="Times New Roman"/>
               </w:rPr>
             </w:pPr>
+          </w:p>
+        </w:tc>
+      </w:tr>
+      <w:tr>
+        <w:tc>
+          <w:tcPr>
+            <w:tcW w:w="1278" w:type="dxa"/>
+          </w:tcPr>
+          <w:p>
+            <w:pPr>
+              <w:jc w:val="center"/>
+              <w:rPr>
+                <w:rFonts w:ascii="Times New Roman" w:eastAsia="宋体" w:hAnsi="Times New Roman"/>
+                <w:b/>
+              </w:rPr>
+            </w:pPr>
+            <w:r>
+              <w:rPr>
+                <w:rFonts w:ascii="Times New Roman" w:eastAsia="宋体" w:hAnsi="Times New Roman"/>
+                <w:b/>
+              </w:rPr>
+              <w:t>P</w:t>
+            </w:r>
+            <w:r>
+              <w:rPr>
+                <w:rFonts w:ascii="Times New Roman" w:eastAsia="宋体" w:hAnsi="Times New Roman" w:hint="eastAsia"/>
+                <w:b/>
+              </w:rPr>
+              <w:t>resumably</w:t>
+            </w:r>
+          </w:p>
+        </w:tc>
+        <w:tc>
+          <w:tcPr>
+            <w:tcW w:w="7244" w:type="dxa"/>
+          </w:tcPr>
+          <w:p>
+            <w:pPr>
+              <w:rPr>
+                <w:rFonts w:ascii="Times New Roman" w:eastAsia="宋体" w:hAnsi="Times New Roman"/>
+              </w:rPr>
+            </w:pPr>
+            <w:r>
+              <w:rPr>
+                <w:rFonts w:ascii="Times New Roman" w:eastAsia="宋体" w:hAnsi="Times New Roman"/>
+              </w:rPr>
+              <w:t>推测起来，大概；</w:t>
+            </w:r>
+            <w:r>
+              <w:rPr>
+                <w:rFonts w:ascii="Times New Roman" w:eastAsia="宋体" w:hAnsi="Times New Roman" w:hint="eastAsia"/>
+              </w:rPr>
+              <w:t>It</w:t>
+            </w:r>
+            <w:r>
+              <w:rPr>
+                <w:rFonts w:ascii="Times New Roman" w:eastAsia="宋体" w:hAnsi="Times New Roman"/>
+              </w:rPr>
+              <w:t>’</w:t>
+            </w:r>
+            <w:r>
+              <w:rPr>
+                <w:rFonts w:ascii="Times New Roman" w:eastAsia="宋体" w:hAnsi="Times New Roman" w:hint="eastAsia"/>
+              </w:rPr>
+              <w:t>s raining, which presumably means that your football match will be cancelled.</w:t>
+            </w:r>
           </w:p>
         </w:tc>
       </w:tr>
@@ -1696,11 +1762,19 @@
               </w:rPr>
               <w:t xml:space="preserve">/ lead a happy campus life/ have a wonderful family in their later time. I certainly </w:t>
             </w:r>
-            <w:r>
-              <w:rPr>
-                <w:rFonts w:ascii="Times New Roman" w:eastAsia="宋体" w:hAnsi="Times New Roman"/>
-              </w:rPr>
-              <w:t>wanna be a ___ person/ I think …</w:t>
+            <w:proofErr w:type="spellStart"/>
+            <w:r>
+              <w:rPr>
+                <w:rFonts w:ascii="Times New Roman" w:eastAsia="宋体" w:hAnsi="Times New Roman"/>
+              </w:rPr>
+              <w:t>wanna</w:t>
+            </w:r>
+            <w:proofErr w:type="spellEnd"/>
+            <w:r>
+              <w:rPr>
+                <w:rFonts w:ascii="Times New Roman" w:eastAsia="宋体" w:hAnsi="Times New Roman"/>
+              </w:rPr>
+              <w:t xml:space="preserve"> be a ___ person/ I think …</w:t>
             </w:r>
             <w:r>
               <w:rPr>
@@ -1787,7 +1861,21 @@
               <w:rPr>
                 <w:rFonts w:ascii="Times New Roman" w:eastAsia="宋体" w:hAnsi="Times New Roman" w:hint="eastAsia"/>
               </w:rPr>
-              <w:t>It is because of the peer pressure. You know, everyone in my class to ___. I don</w:t>
+              <w:t xml:space="preserve">It is because of the peer pressure. You </w:t>
+            </w:r>
+            <w:proofErr w:type="gramStart"/>
+            <w:r>
+              <w:rPr>
+                <w:rFonts w:ascii="Times New Roman" w:eastAsia="宋体" w:hAnsi="Times New Roman" w:hint="eastAsia"/>
+              </w:rPr>
+              <w:t>know,</w:t>
+            </w:r>
+            <w:proofErr w:type="gramEnd"/>
+            <w:r>
+              <w:rPr>
+                <w:rFonts w:ascii="Times New Roman" w:eastAsia="宋体" w:hAnsi="Times New Roman" w:hint="eastAsia"/>
+              </w:rPr>
+              <w:t xml:space="preserve"> everyone in my class to ___. I don</w:t>
             </w:r>
             <w:r>
               <w:rPr>
@@ -1799,7 +1887,21 @@
               <w:rPr>
                 <w:rFonts w:ascii="Times New Roman" w:eastAsia="宋体" w:hAnsi="Times New Roman" w:hint="eastAsia"/>
               </w:rPr>
-              <w:t>t wanna be isolated from them. Therefore, I choose to do the same thing and involve with them.</w:t>
+              <w:t xml:space="preserve">t </w:t>
+            </w:r>
+            <w:proofErr w:type="spellStart"/>
+            <w:r>
+              <w:rPr>
+                <w:rFonts w:ascii="Times New Roman" w:eastAsia="宋体" w:hAnsi="Times New Roman" w:hint="eastAsia"/>
+              </w:rPr>
+              <w:t>wanna</w:t>
+            </w:r>
+            <w:proofErr w:type="spellEnd"/>
+            <w:r>
+              <w:rPr>
+                <w:rFonts w:ascii="Times New Roman" w:eastAsia="宋体" w:hAnsi="Times New Roman" w:hint="eastAsia"/>
+              </w:rPr>
+              <w:t xml:space="preserve"> be isolated from them. Therefore, I choose to do the same thing and involve with them.</w:t>
             </w:r>
           </w:p>
         </w:tc>
@@ -2450,7 +2552,21 @@
               <w:rPr>
                 <w:rFonts w:ascii="Times New Roman" w:eastAsia="宋体" w:hAnsi="Times New Roman" w:hint="eastAsia"/>
               </w:rPr>
-              <w:t xml:space="preserve"> by those behaviors and can not stand them at all. So I have no choice but to ___.</w:t>
+              <w:t xml:space="preserve"> by those behaviors and </w:t>
+            </w:r>
+            <w:proofErr w:type="spellStart"/>
+            <w:r>
+              <w:rPr>
+                <w:rFonts w:ascii="Times New Roman" w:eastAsia="宋体" w:hAnsi="Times New Roman" w:hint="eastAsia"/>
+              </w:rPr>
+              <w:t>can not</w:t>
+            </w:r>
+            <w:proofErr w:type="spellEnd"/>
+            <w:r>
+              <w:rPr>
+                <w:rFonts w:ascii="Times New Roman" w:eastAsia="宋体" w:hAnsi="Times New Roman" w:hint="eastAsia"/>
+              </w:rPr>
+              <w:t xml:space="preserve"> stand them at all. So I have no choice but to ___.</w:t>
             </w:r>
           </w:p>
         </w:tc>
@@ -3869,7 +3985,7 @@
           <w:p>
             <w:pPr>
               <w:rPr>
-                <w:rFonts w:ascii="Times New Roman" w:eastAsia="宋体" w:hAnsi="Times New Roman" w:hint="eastAsia"/>
+                <w:rFonts w:ascii="Times New Roman" w:eastAsia="宋体" w:hAnsi="Times New Roman"/>
               </w:rPr>
             </w:pPr>
             <w:r>
@@ -3882,7 +3998,7 @@
           <w:p>
             <w:pPr>
               <w:rPr>
-                <w:rFonts w:ascii="Times New Roman" w:eastAsia="宋体" w:hAnsi="Times New Roman" w:hint="eastAsia"/>
+                <w:rFonts w:ascii="Times New Roman" w:eastAsia="宋体" w:hAnsi="Times New Roman"/>
               </w:rPr>
             </w:pPr>
             <w:r>
@@ -3895,7 +4011,7 @@
           <w:p>
             <w:pPr>
               <w:rPr>
-                <w:rFonts w:ascii="Times New Roman" w:eastAsia="宋体" w:hAnsi="Times New Roman" w:hint="eastAsia"/>
+                <w:rFonts w:ascii="Times New Roman" w:eastAsia="宋体" w:hAnsi="Times New Roman"/>
               </w:rPr>
             </w:pPr>
             <w:r>
@@ -3908,7 +4024,7 @@
           <w:p>
             <w:pPr>
               <w:rPr>
-                <w:rFonts w:ascii="Times New Roman" w:eastAsia="宋体" w:hAnsi="Times New Roman" w:hint="eastAsia"/>
+                <w:rFonts w:ascii="Times New Roman" w:eastAsia="宋体" w:hAnsi="Times New Roman"/>
               </w:rPr>
             </w:pPr>
             <w:r>
@@ -4015,7 +4131,7 @@
               </w:numPr>
               <w:ind w:firstLineChars="0"/>
               <w:rPr>
-                <w:rFonts w:ascii="Times New Roman" w:eastAsia="宋体" w:hAnsi="Times New Roman" w:hint="eastAsia"/>
+                <w:rFonts w:ascii="Times New Roman" w:eastAsia="宋体" w:hAnsi="Times New Roman"/>
               </w:rPr>
             </w:pPr>
             <w:r>
@@ -4048,7 +4164,7 @@
           <w:p>
             <w:pPr>
               <w:rPr>
-                <w:rFonts w:ascii="Times New Roman" w:eastAsia="宋体" w:hAnsi="Times New Roman" w:hint="eastAsia"/>
+                <w:rFonts w:ascii="Times New Roman" w:eastAsia="宋体" w:hAnsi="Times New Roman"/>
               </w:rPr>
             </w:pPr>
             <w:r>
@@ -4068,7 +4184,7 @@
             <w:pPr>
               <w:ind w:firstLineChars="600" w:firstLine="1260"/>
               <w:rPr>
-                <w:rFonts w:ascii="Times New Roman" w:eastAsia="宋体" w:hAnsi="Times New Roman" w:hint="eastAsia"/>
+                <w:rFonts w:ascii="Times New Roman" w:eastAsia="宋体" w:hAnsi="Times New Roman"/>
               </w:rPr>
             </w:pPr>
             <w:r>
@@ -4082,7 +4198,7 @@
             <w:pPr>
               <w:ind w:firstLineChars="600" w:firstLine="1260"/>
               <w:rPr>
-                <w:rFonts w:ascii="Times New Roman" w:eastAsia="宋体" w:hAnsi="Times New Roman" w:hint="eastAsia"/>
+                <w:rFonts w:ascii="Times New Roman" w:eastAsia="宋体" w:hAnsi="Times New Roman"/>
               </w:rPr>
             </w:pPr>
             <w:r>
@@ -4096,7 +4212,7 @@
             <w:pPr>
               <w:ind w:firstLineChars="600" w:firstLine="1260"/>
               <w:rPr>
-                <w:rFonts w:ascii="Times New Roman" w:eastAsia="宋体" w:hAnsi="Times New Roman" w:hint="eastAsia"/>
+                <w:rFonts w:ascii="Times New Roman" w:eastAsia="宋体" w:hAnsi="Times New Roman"/>
               </w:rPr>
             </w:pPr>
             <w:r>
@@ -4105,24 +4221,28 @@
               </w:rPr>
               <w:t>4)  to one</w:t>
             </w:r>
+            <w:proofErr w:type="gramStart"/>
             <w:r>
               <w:rPr>
                 <w:rFonts w:ascii="Times New Roman" w:eastAsia="宋体" w:hAnsi="Times New Roman"/>
               </w:rPr>
               <w:t>’</w:t>
             </w:r>
+            <w:proofErr w:type="gramEnd"/>
             <w:r>
               <w:rPr>
                 <w:rFonts w:ascii="Times New Roman" w:eastAsia="宋体" w:hAnsi="Times New Roman" w:hint="eastAsia"/>
               </w:rPr>
               <w:t>s heart</w:t>
             </w:r>
+            <w:proofErr w:type="gramStart"/>
             <w:r>
               <w:rPr>
                 <w:rFonts w:ascii="Times New Roman" w:eastAsia="宋体" w:hAnsi="Times New Roman"/>
               </w:rPr>
               <w:t>’</w:t>
             </w:r>
+            <w:proofErr w:type="gramEnd"/>
             <w:r>
               <w:rPr>
                 <w:rFonts w:ascii="Times New Roman" w:eastAsia="宋体" w:hAnsi="Times New Roman" w:hint="eastAsia"/>
@@ -4140,7 +4260,7 @@
             <w:pPr>
               <w:ind w:firstLineChars="600" w:firstLine="1260"/>
               <w:rPr>
-                <w:rFonts w:ascii="Times New Roman" w:eastAsia="宋体" w:hAnsi="Times New Roman" w:hint="eastAsia"/>
+                <w:rFonts w:ascii="Times New Roman" w:eastAsia="宋体" w:hAnsi="Times New Roman"/>
               </w:rPr>
             </w:pPr>
             <w:r>
@@ -4175,12 +4295,14 @@
               </w:rPr>
               <w:t>6)  satisfy one</w:t>
             </w:r>
+            <w:proofErr w:type="gramStart"/>
             <w:r>
               <w:rPr>
                 <w:rFonts w:ascii="Times New Roman" w:eastAsia="宋体" w:hAnsi="Times New Roman"/>
               </w:rPr>
               <w:t>’</w:t>
             </w:r>
+            <w:proofErr w:type="gramEnd"/>
             <w:r>
               <w:rPr>
                 <w:rFonts w:ascii="Times New Roman" w:eastAsia="宋体" w:hAnsi="Times New Roman" w:hint="eastAsia"/>
@@ -4218,7 +4340,7 @@
           <w:p>
             <w:pPr>
               <w:rPr>
-                <w:rFonts w:ascii="Times New Roman" w:eastAsia="宋体" w:hAnsi="Times New Roman" w:hint="eastAsia"/>
+                <w:rFonts w:ascii="Times New Roman" w:eastAsia="宋体" w:hAnsi="Times New Roman"/>
               </w:rPr>
             </w:pPr>
           </w:p>
@@ -4870,7 +4992,19 @@
               <w:rPr>
                 <w:rFonts w:ascii="Times New Roman" w:eastAsia="宋体" w:hAnsi="Times New Roman" w:hint="eastAsia"/>
               </w:rPr>
-              <w:t>mmense:   the global climate system is immensely complicated</w:t>
+              <w:t xml:space="preserve">mmense:   </w:t>
+            </w:r>
+            <w:r>
+              <w:rPr>
+                <w:rFonts w:ascii="Times New Roman" w:eastAsia="宋体" w:hAnsi="Times New Roman" w:hint="eastAsia"/>
+              </w:rPr>
+              <w:t xml:space="preserve">1) </w:t>
+            </w:r>
+            <w:r>
+              <w:rPr>
+                <w:rFonts w:ascii="Times New Roman" w:eastAsia="宋体" w:hAnsi="Times New Roman" w:hint="eastAsia"/>
+              </w:rPr>
+              <w:t>the global climate system is immensely complicated</w:t>
             </w:r>
             <w:r>
               <w:rPr>
@@ -4889,6 +5023,33 @@
                 <w:rFonts w:ascii="Times New Roman" w:eastAsia="宋体" w:hAnsi="Times New Roman" w:hint="eastAsia"/>
               </w:rPr>
               <w:t>非常复杂的</w:t>
+            </w:r>
+          </w:p>
+          <w:p>
+            <w:pPr>
+              <w:pStyle w:val="a6"/>
+              <w:ind w:left="360" w:firstLineChars="0" w:firstLine="0"/>
+              <w:rPr>
+                <w:rFonts w:ascii="Times New Roman" w:eastAsia="宋体" w:hAnsi="Times New Roman"/>
+              </w:rPr>
+            </w:pPr>
+            <w:r>
+              <w:rPr>
+                <w:rFonts w:ascii="Times New Roman" w:eastAsia="宋体" w:hAnsi="Times New Roman" w:hint="eastAsia"/>
+              </w:rPr>
+              <w:t xml:space="preserve">           2) as well as an immense variety of </w:t>
+            </w:r>
+            <w:r>
+              <w:rPr>
+                <w:rFonts w:ascii="Times New Roman" w:eastAsia="宋体" w:hAnsi="Times New Roman"/>
+              </w:rPr>
+              <w:t>plank tonic</w:t>
+            </w:r>
+            <w:r>
+              <w:rPr>
+                <w:rFonts w:ascii="Times New Roman" w:eastAsia="宋体" w:hAnsi="Times New Roman" w:hint="eastAsia"/>
+              </w:rPr>
+              <w:t xml:space="preserve"> animals.</w:t>
             </w:r>
           </w:p>
           <w:p>
@@ -4932,7 +5093,19 @@
               <w:rPr>
                 <w:rFonts w:ascii="Times New Roman" w:eastAsia="宋体" w:hAnsi="Times New Roman" w:hint="eastAsia"/>
               </w:rPr>
-              <w:t>mbient:   substances whose physical and chemical properties change with the ambient       climate at the time can be deposited in a systematic way.</w:t>
+              <w:t>mbient:   substances whose physical and chemical properties change with the ambient</w:t>
+            </w:r>
+            <w:r>
+              <w:rPr>
+                <w:rFonts w:ascii="Times New Roman" w:eastAsia="宋体" w:hAnsi="Times New Roman" w:hint="eastAsia"/>
+              </w:rPr>
+              <w:t xml:space="preserve"> </w:t>
+            </w:r>
+            <w:r>
+              <w:rPr>
+                <w:rFonts w:ascii="Times New Roman" w:eastAsia="宋体" w:hAnsi="Times New Roman" w:hint="eastAsia"/>
+              </w:rPr>
+              <w:t>climate at the time can be deposited in a systematic way.</w:t>
             </w:r>
           </w:p>
           <w:p>
@@ -5175,6 +5348,741 @@
                 <w:rFonts w:ascii="Times New Roman" w:eastAsia="宋体" w:hAnsi="Times New Roman" w:hint="eastAsia"/>
               </w:rPr>
               <w:t>.</w:t>
+            </w:r>
+          </w:p>
+        </w:tc>
+      </w:tr>
+    </w:tbl>
+    <w:p>
+      <w:pPr>
+        <w:rPr>
+          <w:rFonts w:ascii="Times New Roman" w:eastAsia="宋体" w:hAnsi="Times New Roman"/>
+        </w:rPr>
+      </w:pPr>
+    </w:p>
+    <w:tbl>
+      <w:tblPr>
+        <w:tblStyle w:val="a5"/>
+        <w:tblW w:w="0" w:type="auto"/>
+        <w:tblLook w:val="04A0"/>
+      </w:tblPr>
+      <w:tblGrid>
+        <w:gridCol w:w="8522"/>
+      </w:tblGrid>
+      <w:tr>
+        <w:tc>
+          <w:tcPr>
+            <w:tcW w:w="8522" w:type="dxa"/>
+          </w:tcPr>
+          <w:p>
+            <w:pPr>
+              <w:rPr>
+                <w:rFonts w:ascii="Times New Roman" w:eastAsia="宋体" w:hAnsi="Times New Roman"/>
+              </w:rPr>
+            </w:pPr>
+            <w:r>
+              <w:rPr>
+                <w:rFonts w:ascii="Times New Roman" w:eastAsia="宋体" w:hAnsi="Times New Roman" w:hint="eastAsia"/>
+              </w:rPr>
+              <w:t>9.16</w:t>
+            </w:r>
+          </w:p>
+        </w:tc>
+      </w:tr>
+      <w:tr>
+        <w:tc>
+          <w:tcPr>
+            <w:tcW w:w="8522" w:type="dxa"/>
+          </w:tcPr>
+          <w:p>
+            <w:pPr>
+              <w:rPr>
+                <w:rFonts w:ascii="Times New Roman" w:eastAsia="宋体" w:hAnsi="Times New Roman"/>
+              </w:rPr>
+            </w:pPr>
+            <w:r>
+              <w:rPr>
+                <w:rFonts w:ascii="Times New Roman" w:eastAsia="宋体" w:hAnsi="Times New Roman" w:hint="eastAsia"/>
+              </w:rPr>
+              <w:t xml:space="preserve">Puget:  </w:t>
+            </w:r>
+            <w:r>
+              <w:rPr>
+                <w:rFonts w:ascii="Times New Roman" w:eastAsia="宋体" w:hAnsi="Times New Roman" w:hint="eastAsia"/>
+              </w:rPr>
+              <w:t xml:space="preserve">        </w:t>
+            </w:r>
+            <w:r>
+              <w:rPr>
+                <w:rFonts w:ascii="Times New Roman" w:eastAsia="宋体" w:hAnsi="Times New Roman" w:hint="eastAsia"/>
+              </w:rPr>
+              <w:t>Since the entry of Europeans into Puget Sound country.</w:t>
+            </w:r>
+          </w:p>
+          <w:p>
+            <w:pPr>
+              <w:rPr>
+                <w:rFonts w:ascii="Times New Roman" w:eastAsia="宋体" w:hAnsi="Times New Roman"/>
+              </w:rPr>
+            </w:pPr>
+            <w:r>
+              <w:rPr>
+                <w:rFonts w:ascii="Times New Roman" w:eastAsia="宋体" w:hAnsi="Times New Roman"/>
+              </w:rPr>
+              <w:t>B</w:t>
+            </w:r>
+            <w:r>
+              <w:rPr>
+                <w:rFonts w:ascii="Times New Roman" w:eastAsia="宋体" w:hAnsi="Times New Roman" w:hint="eastAsia"/>
+              </w:rPr>
+              <w:t>emoaned:      The early explorers and settlers told of abundant deer in the early 1800s and yet almost in the same breath bemoaned</w:t>
+            </w:r>
+            <w:r>
+              <w:rPr>
+                <w:rFonts w:ascii="Times New Roman" w:eastAsia="宋体" w:hAnsi="Times New Roman" w:hint="eastAsia"/>
+              </w:rPr>
+              <w:t>(</w:t>
+            </w:r>
+            <w:r>
+              <w:rPr>
+                <w:rFonts w:ascii="Times New Roman" w:eastAsia="宋体" w:hAnsi="Times New Roman" w:hint="eastAsia"/>
+              </w:rPr>
+              <w:t>惋惜痛哭叹息</w:t>
+            </w:r>
+            <w:r>
+              <w:rPr>
+                <w:rFonts w:ascii="Times New Roman" w:eastAsia="宋体" w:hAnsi="Times New Roman" w:hint="eastAsia"/>
+              </w:rPr>
+              <w:t>)</w:t>
+            </w:r>
+            <w:r>
+              <w:rPr>
+                <w:rFonts w:ascii="Times New Roman" w:eastAsia="宋体" w:hAnsi="Times New Roman" w:hint="eastAsia"/>
+              </w:rPr>
+              <w:t xml:space="preserve"> the lack of this succulent</w:t>
+            </w:r>
+            <w:r>
+              <w:rPr>
+                <w:rFonts w:ascii="Times New Roman" w:eastAsia="宋体" w:hAnsi="Times New Roman" w:hint="eastAsia"/>
+              </w:rPr>
+              <w:t xml:space="preserve"> (</w:t>
+            </w:r>
+            <w:r>
+              <w:rPr>
+                <w:rFonts w:ascii="Times New Roman" w:eastAsia="宋体" w:hAnsi="Times New Roman" w:hint="eastAsia"/>
+              </w:rPr>
+              <w:t>肉质鲜美的</w:t>
+            </w:r>
+            <w:r>
+              <w:rPr>
+                <w:rFonts w:ascii="Times New Roman" w:eastAsia="宋体" w:hAnsi="Times New Roman" w:hint="eastAsia"/>
+              </w:rPr>
+              <w:t>)</w:t>
+            </w:r>
+            <w:r>
+              <w:rPr>
+                <w:rFonts w:ascii="Times New Roman" w:eastAsia="宋体" w:hAnsi="Times New Roman" w:hint="eastAsia"/>
+              </w:rPr>
+              <w:t xml:space="preserve"> game animal</w:t>
+            </w:r>
+            <w:r>
+              <w:rPr>
+                <w:rFonts w:ascii="Times New Roman" w:eastAsia="宋体" w:hAnsi="Times New Roman" w:hint="eastAsia"/>
+              </w:rPr>
+              <w:t>(</w:t>
+            </w:r>
+            <w:r>
+              <w:rPr>
+                <w:rFonts w:ascii="Times New Roman" w:eastAsia="宋体" w:hAnsi="Times New Roman" w:hint="eastAsia"/>
+              </w:rPr>
+              <w:t>狩猎动物</w:t>
+            </w:r>
+            <w:r>
+              <w:rPr>
+                <w:rFonts w:ascii="Times New Roman" w:eastAsia="宋体" w:hAnsi="Times New Roman" w:hint="eastAsia"/>
+              </w:rPr>
+              <w:t>)</w:t>
+            </w:r>
+            <w:r>
+              <w:rPr>
+                <w:rFonts w:ascii="Times New Roman" w:eastAsia="宋体" w:hAnsi="Times New Roman" w:hint="eastAsia"/>
+              </w:rPr>
+              <w:t>.</w:t>
+            </w:r>
+            <w:r>
+              <w:rPr>
+                <w:rFonts w:ascii="Times New Roman" w:eastAsia="宋体" w:hAnsi="Times New Roman" w:hint="eastAsia"/>
+              </w:rPr>
+              <w:t xml:space="preserve"> </w:t>
+            </w:r>
+          </w:p>
+        </w:tc>
+      </w:tr>
+      <w:tr>
+        <w:tc>
+          <w:tcPr>
+            <w:tcW w:w="8522" w:type="dxa"/>
+          </w:tcPr>
+          <w:p>
+            <w:pPr>
+              <w:pStyle w:val="a6"/>
+              <w:numPr>
+                <w:ilvl w:val="0"/>
+                <w:numId w:val="8"/>
+              </w:numPr>
+              <w:ind w:firstLineChars="0"/>
+              <w:rPr>
+                <w:rFonts w:ascii="Times New Roman" w:eastAsia="宋体" w:hAnsi="Times New Roman"/>
+              </w:rPr>
+            </w:pPr>
+            <w:r>
+              <w:rPr>
+                <w:rFonts w:ascii="Times New Roman" w:eastAsia="宋体" w:hAnsi="Times New Roman" w:hint="eastAsia"/>
+              </w:rPr>
+              <w:t>Because the very act of repeating something can render that thing melodious</w:t>
+            </w:r>
+            <w:r>
+              <w:rPr>
+                <w:rFonts w:ascii="Times New Roman" w:eastAsia="宋体" w:hAnsi="Times New Roman"/>
+              </w:rPr>
+              <w:t>—</w:t>
+            </w:r>
+            <w:r>
+              <w:rPr>
+                <w:rFonts w:ascii="Times New Roman" w:eastAsia="宋体" w:hAnsi="Times New Roman" w:hint="eastAsia"/>
+              </w:rPr>
+              <w:t xml:space="preserve">even the sound of a shovel being dragged across the pavement. </w:t>
+            </w:r>
+            <w:r>
+              <w:rPr>
+                <w:rFonts w:ascii="Times New Roman" w:eastAsia="宋体" w:hAnsi="Times New Roman" w:hint="eastAsia"/>
+              </w:rPr>
+              <w:t>（是由于生词原因，读不懂）</w:t>
+            </w:r>
+          </w:p>
+          <w:p>
+            <w:pPr>
+              <w:pStyle w:val="a6"/>
+              <w:numPr>
+                <w:ilvl w:val="0"/>
+                <w:numId w:val="8"/>
+              </w:numPr>
+              <w:ind w:firstLineChars="0"/>
+              <w:rPr>
+                <w:rFonts w:ascii="Times New Roman" w:eastAsia="宋体" w:hAnsi="Times New Roman"/>
+              </w:rPr>
+            </w:pPr>
+            <w:r>
+              <w:rPr>
+                <w:rFonts w:ascii="Times New Roman" w:eastAsia="宋体" w:hAnsi="Times New Roman" w:hint="eastAsia"/>
+              </w:rPr>
+              <w:t xml:space="preserve">The sounds as they appear to you are not only different from those </w:t>
+            </w:r>
+            <w:proofErr w:type="gramStart"/>
+            <w:r>
+              <w:rPr>
+                <w:rFonts w:ascii="Times New Roman" w:eastAsia="宋体" w:hAnsi="Times New Roman" w:hint="eastAsia"/>
+              </w:rPr>
+              <w:t>that are</w:t>
+            </w:r>
+            <w:proofErr w:type="gramEnd"/>
+            <w:r>
+              <w:rPr>
+                <w:rFonts w:ascii="Times New Roman" w:eastAsia="宋体" w:hAnsi="Times New Roman" w:hint="eastAsia"/>
+              </w:rPr>
+              <w:t xml:space="preserve"> really present, but they sometimes behave </w:t>
+            </w:r>
+            <w:r>
+              <w:rPr>
+                <w:rFonts w:ascii="Times New Roman" w:eastAsia="宋体" w:hAnsi="Times New Roman" w:hint="eastAsia"/>
+                <w:u w:val="single"/>
+              </w:rPr>
+              <w:t>so strangely as to seem quite impossible</w:t>
+            </w:r>
+            <w:r>
+              <w:rPr>
+                <w:rFonts w:ascii="Times New Roman" w:eastAsia="宋体" w:hAnsi="Times New Roman" w:hint="eastAsia"/>
+              </w:rPr>
+              <w:t xml:space="preserve">. (so as to </w:t>
+            </w:r>
+            <w:r>
+              <w:rPr>
+                <w:rFonts w:ascii="Times New Roman" w:eastAsia="宋体" w:hAnsi="Times New Roman" w:hint="eastAsia"/>
+              </w:rPr>
+              <w:t>如此，以至于</w:t>
+            </w:r>
+            <w:r>
+              <w:rPr>
+                <w:rFonts w:ascii="Times New Roman" w:eastAsia="宋体" w:hAnsi="Times New Roman" w:hint="eastAsia"/>
+              </w:rPr>
+              <w:t xml:space="preserve">) </w:t>
+            </w:r>
+            <w:r>
+              <w:rPr>
+                <w:rFonts w:ascii="Times New Roman" w:eastAsia="宋体" w:hAnsi="Times New Roman" w:hint="eastAsia"/>
+              </w:rPr>
+              <w:t>因为它从句的使用，所以听力的时候结构很难把握</w:t>
+            </w:r>
+            <w:r>
+              <w:rPr>
+                <w:rFonts w:ascii="Times New Roman" w:eastAsia="宋体" w:hAnsi="Times New Roman" w:hint="eastAsia"/>
+              </w:rPr>
+              <w:t>。</w:t>
+            </w:r>
+          </w:p>
+          <w:p>
+            <w:pPr>
+              <w:pStyle w:val="a6"/>
+              <w:numPr>
+                <w:ilvl w:val="0"/>
+                <w:numId w:val="8"/>
+              </w:numPr>
+              <w:ind w:firstLineChars="0"/>
+              <w:rPr>
+                <w:rFonts w:ascii="Times New Roman" w:eastAsia="宋体" w:hAnsi="Times New Roman"/>
+              </w:rPr>
+            </w:pPr>
+            <w:r>
+              <w:rPr>
+                <w:rFonts w:ascii="Times New Roman" w:eastAsia="宋体" w:hAnsi="Times New Roman" w:hint="eastAsia"/>
+              </w:rPr>
+              <w:t xml:space="preserve">These perceptual transformations are powerful </w:t>
+            </w:r>
+            <w:r>
+              <w:rPr>
+                <w:rFonts w:ascii="Times New Roman" w:eastAsia="宋体" w:hAnsi="Times New Roman" w:hint="eastAsia"/>
+              </w:rPr>
+              <w:t>//</w:t>
+            </w:r>
+            <w:r>
+              <w:rPr>
+                <w:rFonts w:ascii="Times New Roman" w:eastAsia="宋体" w:hAnsi="Times New Roman" w:hint="eastAsia"/>
+              </w:rPr>
+              <w:t>because nothing changes in the acoustic signal itself.</w:t>
+            </w:r>
+            <w:r>
+              <w:rPr>
+                <w:rFonts w:ascii="Times New Roman" w:eastAsia="宋体" w:hAnsi="Times New Roman" w:hint="eastAsia"/>
+              </w:rPr>
+              <w:t>(</w:t>
+            </w:r>
+            <w:r>
+              <w:rPr>
+                <w:rFonts w:ascii="Times New Roman" w:eastAsia="宋体" w:hAnsi="Times New Roman" w:hint="eastAsia"/>
+              </w:rPr>
+              <w:t>单词反应不过来</w:t>
+            </w:r>
+            <w:r>
+              <w:rPr>
+                <w:rFonts w:ascii="Times New Roman" w:eastAsia="宋体" w:hAnsi="Times New Roman" w:hint="eastAsia"/>
+              </w:rPr>
+              <w:t>)</w:t>
+            </w:r>
+          </w:p>
+          <w:p>
+            <w:pPr>
+              <w:pStyle w:val="a6"/>
+              <w:numPr>
+                <w:ilvl w:val="0"/>
+                <w:numId w:val="8"/>
+              </w:numPr>
+              <w:ind w:firstLineChars="0"/>
+              <w:rPr>
+                <w:rFonts w:ascii="Times New Roman" w:eastAsia="宋体" w:hAnsi="Times New Roman"/>
+              </w:rPr>
+            </w:pPr>
+            <w:r>
+              <w:rPr>
+                <w:rFonts w:ascii="Times New Roman" w:eastAsia="宋体" w:hAnsi="Times New Roman"/>
+              </w:rPr>
+              <w:t>W</w:t>
+            </w:r>
+            <w:r>
+              <w:rPr>
+                <w:rFonts w:ascii="Times New Roman" w:eastAsia="宋体" w:hAnsi="Times New Roman" w:hint="eastAsia"/>
+              </w:rPr>
+              <w:t>e bring in the day</w:t>
+            </w:r>
+            <w:r>
+              <w:rPr>
+                <w:rFonts w:ascii="Times New Roman" w:eastAsia="宋体" w:hAnsi="Times New Roman"/>
+              </w:rPr>
+              <w:t>’</w:t>
+            </w:r>
+            <w:r>
+              <w:rPr>
+                <w:rFonts w:ascii="Times New Roman" w:eastAsia="宋体" w:hAnsi="Times New Roman" w:hint="eastAsia"/>
+              </w:rPr>
+              <w:t>s catch to</w:t>
+            </w:r>
+            <w:r>
+              <w:rPr>
+                <w:rFonts w:ascii="Times New Roman" w:eastAsia="宋体" w:hAnsi="Times New Roman" w:hint="eastAsia"/>
+                <w:u w:val="single"/>
+              </w:rPr>
+              <w:t xml:space="preserve"> a floating processor boat</w:t>
+            </w:r>
+            <w:r>
+              <w:rPr>
+                <w:rFonts w:ascii="Times New Roman" w:eastAsia="宋体" w:hAnsi="Times New Roman" w:hint="eastAsia"/>
+              </w:rPr>
+              <w:t xml:space="preserve"> where the fish got cleaned, packaged and frozen right at sea.</w:t>
+            </w:r>
+            <w:r>
+              <w:rPr>
+                <w:rFonts w:ascii="Times New Roman" w:eastAsia="宋体" w:hAnsi="Times New Roman" w:hint="eastAsia"/>
+              </w:rPr>
+              <w:t xml:space="preserve"> (</w:t>
+            </w:r>
+            <w:r>
+              <w:rPr>
+                <w:rFonts w:ascii="Times New Roman" w:eastAsia="宋体" w:hAnsi="Times New Roman" w:hint="eastAsia"/>
+              </w:rPr>
+              <w:t>句子结构不熟悉</w:t>
+            </w:r>
+            <w:r>
+              <w:rPr>
+                <w:rFonts w:ascii="Times New Roman" w:eastAsia="宋体" w:hAnsi="Times New Roman" w:hint="eastAsia"/>
+              </w:rPr>
+              <w:t>)</w:t>
+            </w:r>
+          </w:p>
+          <w:p>
+            <w:pPr>
+              <w:pStyle w:val="a6"/>
+              <w:numPr>
+                <w:ilvl w:val="0"/>
+                <w:numId w:val="8"/>
+              </w:numPr>
+              <w:ind w:firstLineChars="0"/>
+              <w:rPr>
+                <w:rFonts w:ascii="Times New Roman" w:eastAsia="宋体" w:hAnsi="Times New Roman"/>
+              </w:rPr>
+            </w:pPr>
+            <w:r>
+              <w:rPr>
+                <w:rFonts w:ascii="Times New Roman" w:eastAsia="宋体" w:hAnsi="Times New Roman" w:hint="eastAsia"/>
+              </w:rPr>
+              <w:t xml:space="preserve">The early explorers and settlers told of abundant deer </w:t>
+            </w:r>
+            <w:r>
+              <w:rPr>
+                <w:rFonts w:ascii="Times New Roman" w:eastAsia="宋体" w:hAnsi="Times New Roman" w:hint="eastAsia"/>
+                <w:u w:val="single"/>
+              </w:rPr>
+              <w:t>in the early 1800s</w:t>
+            </w:r>
+            <w:r>
+              <w:rPr>
+                <w:rFonts w:ascii="Times New Roman" w:eastAsia="宋体" w:hAnsi="Times New Roman" w:hint="eastAsia"/>
+              </w:rPr>
+              <w:t xml:space="preserve"> and yet almost in the same breath bemoaned the lack of this succulent game animal.</w:t>
+            </w:r>
+            <w:r>
+              <w:rPr>
+                <w:rFonts w:ascii="Times New Roman" w:eastAsia="宋体" w:hAnsi="Times New Roman" w:hint="eastAsia"/>
+              </w:rPr>
+              <w:t xml:space="preserve"> (</w:t>
+            </w:r>
+            <w:r>
+              <w:rPr>
+                <w:rFonts w:ascii="Times New Roman" w:eastAsia="宋体" w:hAnsi="Times New Roman" w:hint="eastAsia"/>
+              </w:rPr>
+              <w:t>对</w:t>
+            </w:r>
+            <w:r>
+              <w:rPr>
+                <w:rFonts w:ascii="Times New Roman" w:eastAsia="宋体" w:hAnsi="Times New Roman" w:hint="eastAsia"/>
+              </w:rPr>
+              <w:t>of</w:t>
+            </w:r>
+            <w:r>
+              <w:rPr>
+                <w:rFonts w:ascii="Times New Roman" w:eastAsia="宋体" w:hAnsi="Times New Roman" w:hint="eastAsia"/>
+              </w:rPr>
+              <w:t>介词不熟悉，句子结构不清楚</w:t>
+            </w:r>
+            <w:r>
+              <w:rPr>
+                <w:rFonts w:ascii="Times New Roman" w:eastAsia="宋体" w:hAnsi="Times New Roman" w:hint="eastAsia"/>
+              </w:rPr>
+              <w:t>)</w:t>
+            </w:r>
+          </w:p>
+          <w:p>
+            <w:pPr>
+              <w:pStyle w:val="a6"/>
+              <w:numPr>
+                <w:ilvl w:val="0"/>
+                <w:numId w:val="8"/>
+              </w:numPr>
+              <w:ind w:firstLineChars="0"/>
+              <w:rPr>
+                <w:rFonts w:ascii="Times New Roman" w:eastAsia="宋体" w:hAnsi="Times New Roman"/>
+              </w:rPr>
+            </w:pPr>
+            <w:r>
+              <w:rPr>
+                <w:rFonts w:ascii="Times New Roman" w:eastAsia="宋体" w:hAnsi="Times New Roman" w:hint="eastAsia"/>
+              </w:rPr>
+              <w:t xml:space="preserve">Reduction in numbers of game should have </w:t>
+            </w:r>
+            <w:r>
+              <w:rPr>
+                <w:rFonts w:ascii="Times New Roman" w:eastAsia="宋体" w:hAnsi="Times New Roman" w:hint="eastAsia"/>
+                <w:highlight w:val="yellow"/>
+              </w:rPr>
+              <w:t>boded ill</w:t>
+            </w:r>
+            <w:r>
+              <w:rPr>
+                <w:rFonts w:ascii="Times New Roman" w:eastAsia="宋体" w:hAnsi="Times New Roman" w:hint="eastAsia"/>
+              </w:rPr>
+              <w:t xml:space="preserve"> for their survival in later times.</w:t>
+            </w:r>
+            <w:r>
+              <w:rPr>
+                <w:rFonts w:ascii="Times New Roman" w:eastAsia="宋体" w:hAnsi="Times New Roman" w:hint="eastAsia"/>
+              </w:rPr>
+              <w:t xml:space="preserve"> (</w:t>
+            </w:r>
+            <w:r>
+              <w:rPr>
+                <w:rFonts w:ascii="Times New Roman" w:eastAsia="宋体" w:hAnsi="Times New Roman" w:hint="eastAsia"/>
+              </w:rPr>
+              <w:t>两个单词不认识，导致句子不认识</w:t>
+            </w:r>
+            <w:r>
+              <w:rPr>
+                <w:rFonts w:ascii="Times New Roman" w:eastAsia="宋体" w:hAnsi="Times New Roman" w:hint="eastAsia"/>
+              </w:rPr>
+              <w:t>)</w:t>
+            </w:r>
+          </w:p>
+          <w:p>
+            <w:pPr>
+              <w:pStyle w:val="a6"/>
+              <w:numPr>
+                <w:ilvl w:val="0"/>
+                <w:numId w:val="8"/>
+              </w:numPr>
+              <w:ind w:firstLineChars="0"/>
+              <w:rPr>
+                <w:rFonts w:ascii="Times New Roman" w:eastAsia="宋体" w:hAnsi="Times New Roman"/>
+              </w:rPr>
+            </w:pPr>
+            <w:r>
+              <w:rPr>
+                <w:rFonts w:ascii="Times New Roman" w:eastAsia="宋体" w:hAnsi="Times New Roman" w:hint="eastAsia"/>
+              </w:rPr>
+              <w:t xml:space="preserve">A worsening of the plight of deer was to be expected as settlers encroached on the land, logging, burning, and clearing, eventually replacing a wilderness landscape with roads, cities, towns, and factories. </w:t>
+            </w:r>
+          </w:p>
+        </w:tc>
+      </w:tr>
+    </w:tbl>
+    <w:p>
+      <w:pPr>
+        <w:rPr>
+          <w:rFonts w:ascii="Times New Roman" w:eastAsia="宋体" w:hAnsi="Times New Roman"/>
+        </w:rPr>
+      </w:pPr>
+    </w:p>
+    <w:p>
+      <w:pPr>
+        <w:rPr>
+          <w:rFonts w:ascii="Times New Roman" w:eastAsia="宋体" w:hAnsi="Times New Roman"/>
+        </w:rPr>
+      </w:pPr>
+    </w:p>
+    <w:tbl>
+      <w:tblPr>
+        <w:tblStyle w:val="a5"/>
+        <w:tblW w:w="0" w:type="auto"/>
+        <w:tblLook w:val="04A0"/>
+      </w:tblPr>
+      <w:tblGrid>
+        <w:gridCol w:w="8522"/>
+      </w:tblGrid>
+      <w:tr>
+        <w:tc>
+          <w:tcPr>
+            <w:tcW w:w="8522" w:type="dxa"/>
+          </w:tcPr>
+          <w:p>
+            <w:pPr>
+              <w:rPr>
+                <w:rFonts w:ascii="Times New Roman" w:eastAsia="宋体" w:hAnsi="Times New Roman"/>
+              </w:rPr>
+            </w:pPr>
+            <w:r>
+              <w:rPr>
+                <w:rFonts w:ascii="Times New Roman" w:eastAsia="宋体" w:hAnsi="Times New Roman"/>
+              </w:rPr>
+              <w:t>9.18</w:t>
+            </w:r>
+          </w:p>
+        </w:tc>
+      </w:tr>
+      <w:tr>
+        <w:tc>
+          <w:tcPr>
+            <w:tcW w:w="8522" w:type="dxa"/>
+          </w:tcPr>
+          <w:p>
+            <w:pPr>
+              <w:rPr>
+                <w:rFonts w:ascii="Times New Roman" w:eastAsia="宋体" w:hAnsi="Times New Roman"/>
+              </w:rPr>
+            </w:pPr>
+          </w:p>
+        </w:tc>
+      </w:tr>
+      <w:tr>
+        <w:tc>
+          <w:tcPr>
+            <w:tcW w:w="8522" w:type="dxa"/>
+          </w:tcPr>
+          <w:p>
+            <w:pPr>
+              <w:pStyle w:val="a6"/>
+              <w:numPr>
+                <w:ilvl w:val="0"/>
+                <w:numId w:val="10"/>
+              </w:numPr>
+              <w:ind w:firstLineChars="0"/>
+              <w:rPr>
+                <w:rFonts w:ascii="Times New Roman" w:eastAsia="宋体" w:hAnsi="Times New Roman"/>
+              </w:rPr>
+            </w:pPr>
+            <w:r>
+              <w:rPr>
+                <w:rFonts w:ascii="Times New Roman" w:eastAsia="宋体" w:hAnsi="Times New Roman" w:hint="eastAsia"/>
+              </w:rPr>
+              <w:t xml:space="preserve">Biologists once thought that secretion of </w:t>
+            </w:r>
+            <w:proofErr w:type="spellStart"/>
+            <w:r>
+              <w:rPr>
+                <w:rFonts w:ascii="Times New Roman" w:eastAsia="宋体" w:hAnsi="Times New Roman" w:hint="eastAsia"/>
+              </w:rPr>
+              <w:t>extrafloral</w:t>
+            </w:r>
+            <w:proofErr w:type="spellEnd"/>
+            <w:r>
+              <w:rPr>
+                <w:rFonts w:ascii="Times New Roman" w:eastAsia="宋体" w:hAnsi="Times New Roman" w:hint="eastAsia"/>
+              </w:rPr>
+              <w:t>(</w:t>
+            </w:r>
+            <w:r>
+              <w:rPr>
+                <w:rFonts w:ascii="Times New Roman" w:eastAsia="宋体" w:hAnsi="Times New Roman" w:hint="eastAsia"/>
+              </w:rPr>
+              <w:t>花外的</w:t>
+            </w:r>
+            <w:r>
+              <w:rPr>
+                <w:rFonts w:ascii="Times New Roman" w:eastAsia="宋体" w:hAnsi="Times New Roman" w:hint="eastAsia"/>
+              </w:rPr>
+              <w:t>)</w:t>
+            </w:r>
+            <w:r>
+              <w:rPr>
+                <w:rFonts w:ascii="Times New Roman" w:eastAsia="宋体" w:hAnsi="Times New Roman" w:hint="eastAsia"/>
+              </w:rPr>
+              <w:t xml:space="preserve"> nectar has some purely internal physiological function, and that ants provide no benefit whatsoever to the plants that secrete it.</w:t>
+            </w:r>
+          </w:p>
+        </w:tc>
+      </w:tr>
+    </w:tbl>
+    <w:p>
+      <w:pPr>
+        <w:rPr>
+          <w:rFonts w:ascii="Times New Roman" w:eastAsia="宋体" w:hAnsi="Times New Roman" w:hint="eastAsia"/>
+        </w:rPr>
+      </w:pPr>
+    </w:p>
+    <w:tbl>
+      <w:tblPr>
+        <w:tblStyle w:val="a5"/>
+        <w:tblW w:w="0" w:type="auto"/>
+        <w:tblLook w:val="04A0"/>
+      </w:tblPr>
+      <w:tblGrid>
+        <w:gridCol w:w="8522"/>
+      </w:tblGrid>
+      <w:tr>
+        <w:tc>
+          <w:tcPr>
+            <w:tcW w:w="8522" w:type="dxa"/>
+          </w:tcPr>
+          <w:p>
+            <w:pPr>
+              <w:rPr>
+                <w:rFonts w:ascii="Times New Roman" w:eastAsia="宋体" w:hAnsi="Times New Roman"/>
+              </w:rPr>
+            </w:pPr>
+            <w:r>
+              <w:rPr>
+                <w:rFonts w:ascii="Times New Roman" w:eastAsia="宋体" w:hAnsi="Times New Roman"/>
+              </w:rPr>
+              <w:t>9.20</w:t>
+            </w:r>
+          </w:p>
+        </w:tc>
+      </w:tr>
+      <w:tr>
+        <w:tc>
+          <w:tcPr>
+            <w:tcW w:w="8522" w:type="dxa"/>
+          </w:tcPr>
+          <w:p>
+            <w:pPr>
+              <w:rPr>
+                <w:rFonts w:ascii="Times New Roman" w:eastAsia="宋体" w:hAnsi="Times New Roman"/>
+              </w:rPr>
+            </w:pPr>
+          </w:p>
+        </w:tc>
+      </w:tr>
+      <w:tr>
+        <w:tc>
+          <w:tcPr>
+            <w:tcW w:w="8522" w:type="dxa"/>
+          </w:tcPr>
+          <w:p>
+            <w:pPr>
+              <w:pStyle w:val="a6"/>
+              <w:numPr>
+                <w:ilvl w:val="0"/>
+                <w:numId w:val="11"/>
+              </w:numPr>
+              <w:ind w:firstLineChars="0"/>
+              <w:rPr>
+                <w:rFonts w:ascii="Times New Roman" w:eastAsia="宋体" w:hAnsi="Times New Roman"/>
+              </w:rPr>
+            </w:pPr>
+            <w:r>
+              <w:rPr>
+                <w:rFonts w:ascii="Times New Roman" w:eastAsia="宋体" w:hAnsi="Times New Roman" w:hint="eastAsia"/>
+              </w:rPr>
+              <w:t xml:space="preserve">These characteristics make </w:t>
+            </w:r>
+            <w:proofErr w:type="spellStart"/>
+            <w:r>
+              <w:rPr>
+                <w:rFonts w:ascii="Times New Roman" w:eastAsia="宋体" w:hAnsi="Times New Roman" w:hint="eastAsia"/>
+              </w:rPr>
+              <w:t>Spartina</w:t>
+            </w:r>
+            <w:proofErr w:type="spellEnd"/>
+            <w:r>
+              <w:rPr>
+                <w:rFonts w:ascii="Times New Roman" w:eastAsia="宋体" w:hAnsi="Times New Roman" w:hint="eastAsia"/>
+              </w:rPr>
+              <w:t xml:space="preserve"> a valuable component of the estuaries where it occurs naturally.</w:t>
             </w:r>
           </w:p>
         </w:tc>
@@ -5416,6 +6324,184 @@
     </w:lvl>
   </w:abstractNum>
   <w:abstractNum w:abstractNumId="2">
+    <w:nsid w:val="217A064D"/>
+    <w:multiLevelType w:val="hybridMultilevel"/>
+    <w:tmpl w:val="4E96336C"/>
+    <w:lvl w:ilvl="0" w:tplc="9A2CF658">
+      <w:start w:val="1"/>
+      <w:numFmt w:val="decimal"/>
+      <w:lvlText w:val="%1."/>
+      <w:lvlJc w:val="left"/>
+      <w:pPr>
+        <w:ind w:left="360" w:hanging="360"/>
+      </w:pPr>
+      <w:rPr>
+        <w:rFonts w:hint="default"/>
+      </w:rPr>
+    </w:lvl>
+    <w:lvl w:ilvl="1" w:tplc="04090019" w:tentative="1">
+      <w:start w:val="1"/>
+      <w:numFmt w:val="lowerLetter"/>
+      <w:lvlText w:val="%2)"/>
+      <w:lvlJc w:val="left"/>
+      <w:pPr>
+        <w:ind w:left="840" w:hanging="420"/>
+      </w:pPr>
+    </w:lvl>
+    <w:lvl w:ilvl="2" w:tplc="0409001B" w:tentative="1">
+      <w:start w:val="1"/>
+      <w:numFmt w:val="lowerRoman"/>
+      <w:lvlText w:val="%3."/>
+      <w:lvlJc w:val="right"/>
+      <w:pPr>
+        <w:ind w:left="1260" w:hanging="420"/>
+      </w:pPr>
+    </w:lvl>
+    <w:lvl w:ilvl="3" w:tplc="0409000F" w:tentative="1">
+      <w:start w:val="1"/>
+      <w:numFmt w:val="decimal"/>
+      <w:lvlText w:val="%4."/>
+      <w:lvlJc w:val="left"/>
+      <w:pPr>
+        <w:ind w:left="1680" w:hanging="420"/>
+      </w:pPr>
+    </w:lvl>
+    <w:lvl w:ilvl="4" w:tplc="04090019" w:tentative="1">
+      <w:start w:val="1"/>
+      <w:numFmt w:val="lowerLetter"/>
+      <w:lvlText w:val="%5)"/>
+      <w:lvlJc w:val="left"/>
+      <w:pPr>
+        <w:ind w:left="2100" w:hanging="420"/>
+      </w:pPr>
+    </w:lvl>
+    <w:lvl w:ilvl="5" w:tplc="0409001B" w:tentative="1">
+      <w:start w:val="1"/>
+      <w:numFmt w:val="lowerRoman"/>
+      <w:lvlText w:val="%6."/>
+      <w:lvlJc w:val="right"/>
+      <w:pPr>
+        <w:ind w:left="2520" w:hanging="420"/>
+      </w:pPr>
+    </w:lvl>
+    <w:lvl w:ilvl="6" w:tplc="0409000F" w:tentative="1">
+      <w:start w:val="1"/>
+      <w:numFmt w:val="decimal"/>
+      <w:lvlText w:val="%7."/>
+      <w:lvlJc w:val="left"/>
+      <w:pPr>
+        <w:ind w:left="2940" w:hanging="420"/>
+      </w:pPr>
+    </w:lvl>
+    <w:lvl w:ilvl="7" w:tplc="04090019" w:tentative="1">
+      <w:start w:val="1"/>
+      <w:numFmt w:val="lowerLetter"/>
+      <w:lvlText w:val="%8)"/>
+      <w:lvlJc w:val="left"/>
+      <w:pPr>
+        <w:ind w:left="3360" w:hanging="420"/>
+      </w:pPr>
+    </w:lvl>
+    <w:lvl w:ilvl="8" w:tplc="0409001B" w:tentative="1">
+      <w:start w:val="1"/>
+      <w:numFmt w:val="lowerRoman"/>
+      <w:lvlText w:val="%9."/>
+      <w:lvlJc w:val="right"/>
+      <w:pPr>
+        <w:ind w:left="3780" w:hanging="420"/>
+      </w:pPr>
+    </w:lvl>
+  </w:abstractNum>
+  <w:abstractNum w:abstractNumId="3">
+    <w:nsid w:val="318E4BA8"/>
+    <w:multiLevelType w:val="hybridMultilevel"/>
+    <w:tmpl w:val="E3E8E502"/>
+    <w:lvl w:ilvl="0" w:tplc="7FCAD79A">
+      <w:start w:val="1"/>
+      <w:numFmt w:val="decimal"/>
+      <w:lvlText w:val="%1．"/>
+      <w:lvlJc w:val="left"/>
+      <w:pPr>
+        <w:ind w:left="360" w:hanging="360"/>
+      </w:pPr>
+      <w:rPr>
+        <w:rFonts w:hint="default"/>
+      </w:rPr>
+    </w:lvl>
+    <w:lvl w:ilvl="1" w:tplc="04090019" w:tentative="1">
+      <w:start w:val="1"/>
+      <w:numFmt w:val="lowerLetter"/>
+      <w:lvlText w:val="%2)"/>
+      <w:lvlJc w:val="left"/>
+      <w:pPr>
+        <w:ind w:left="840" w:hanging="420"/>
+      </w:pPr>
+    </w:lvl>
+    <w:lvl w:ilvl="2" w:tplc="0409001B" w:tentative="1">
+      <w:start w:val="1"/>
+      <w:numFmt w:val="lowerRoman"/>
+      <w:lvlText w:val="%3."/>
+      <w:lvlJc w:val="right"/>
+      <w:pPr>
+        <w:ind w:left="1260" w:hanging="420"/>
+      </w:pPr>
+    </w:lvl>
+    <w:lvl w:ilvl="3" w:tplc="0409000F" w:tentative="1">
+      <w:start w:val="1"/>
+      <w:numFmt w:val="decimal"/>
+      <w:lvlText w:val="%4."/>
+      <w:lvlJc w:val="left"/>
+      <w:pPr>
+        <w:ind w:left="1680" w:hanging="420"/>
+      </w:pPr>
+    </w:lvl>
+    <w:lvl w:ilvl="4" w:tplc="04090019" w:tentative="1">
+      <w:start w:val="1"/>
+      <w:numFmt w:val="lowerLetter"/>
+      <w:lvlText w:val="%5)"/>
+      <w:lvlJc w:val="left"/>
+      <w:pPr>
+        <w:ind w:left="2100" w:hanging="420"/>
+      </w:pPr>
+    </w:lvl>
+    <w:lvl w:ilvl="5" w:tplc="0409001B" w:tentative="1">
+      <w:start w:val="1"/>
+      <w:numFmt w:val="lowerRoman"/>
+      <w:lvlText w:val="%6."/>
+      <w:lvlJc w:val="right"/>
+      <w:pPr>
+        <w:ind w:left="2520" w:hanging="420"/>
+      </w:pPr>
+    </w:lvl>
+    <w:lvl w:ilvl="6" w:tplc="0409000F" w:tentative="1">
+      <w:start w:val="1"/>
+      <w:numFmt w:val="decimal"/>
+      <w:lvlText w:val="%7."/>
+      <w:lvlJc w:val="left"/>
+      <w:pPr>
+        <w:ind w:left="2940" w:hanging="420"/>
+      </w:pPr>
+    </w:lvl>
+    <w:lvl w:ilvl="7" w:tplc="04090019" w:tentative="1">
+      <w:start w:val="1"/>
+      <w:numFmt w:val="lowerLetter"/>
+      <w:lvlText w:val="%8)"/>
+      <w:lvlJc w:val="left"/>
+      <w:pPr>
+        <w:ind w:left="3360" w:hanging="420"/>
+      </w:pPr>
+    </w:lvl>
+    <w:lvl w:ilvl="8" w:tplc="0409001B" w:tentative="1">
+      <w:start w:val="1"/>
+      <w:numFmt w:val="lowerRoman"/>
+      <w:lvlText w:val="%9."/>
+      <w:lvlJc w:val="right"/>
+      <w:pPr>
+        <w:ind w:left="3780" w:hanging="420"/>
+      </w:pPr>
+    </w:lvl>
+  </w:abstractNum>
+  <w:abstractNum w:abstractNumId="4">
     <w:nsid w:val="45B204DE"/>
     <w:multiLevelType w:val="hybridMultilevel"/>
     <w:tmpl w:val="644641E0"/>
@@ -5504,7 +6590,7 @@
       </w:pPr>
     </w:lvl>
   </w:abstractNum>
-  <w:abstractNum w:abstractNumId="3">
+  <w:abstractNum w:abstractNumId="5">
     <w:nsid w:val="5F005DD1"/>
     <w:multiLevelType w:val="hybridMultilevel"/>
     <w:tmpl w:val="0728D10A"/>
@@ -5593,7 +6679,185 @@
       </w:pPr>
     </w:lvl>
   </w:abstractNum>
-  <w:abstractNum w:abstractNumId="4">
+  <w:abstractNum w:abstractNumId="6">
+    <w:nsid w:val="5F656888"/>
+    <w:multiLevelType w:val="hybridMultilevel"/>
+    <w:tmpl w:val="5D8AFA28"/>
+    <w:lvl w:ilvl="0" w:tplc="132039EC">
+      <w:start w:val="1"/>
+      <w:numFmt w:val="decimal"/>
+      <w:lvlText w:val="%1."/>
+      <w:lvlJc w:val="left"/>
+      <w:pPr>
+        <w:ind w:left="360" w:hanging="360"/>
+      </w:pPr>
+      <w:rPr>
+        <w:rFonts w:hint="default"/>
+      </w:rPr>
+    </w:lvl>
+    <w:lvl w:ilvl="1" w:tplc="04090019" w:tentative="1">
+      <w:start w:val="1"/>
+      <w:numFmt w:val="lowerLetter"/>
+      <w:lvlText w:val="%2)"/>
+      <w:lvlJc w:val="left"/>
+      <w:pPr>
+        <w:ind w:left="840" w:hanging="420"/>
+      </w:pPr>
+    </w:lvl>
+    <w:lvl w:ilvl="2" w:tplc="0409001B" w:tentative="1">
+      <w:start w:val="1"/>
+      <w:numFmt w:val="lowerRoman"/>
+      <w:lvlText w:val="%3."/>
+      <w:lvlJc w:val="right"/>
+      <w:pPr>
+        <w:ind w:left="1260" w:hanging="420"/>
+      </w:pPr>
+    </w:lvl>
+    <w:lvl w:ilvl="3" w:tplc="0409000F" w:tentative="1">
+      <w:start w:val="1"/>
+      <w:numFmt w:val="decimal"/>
+      <w:lvlText w:val="%4."/>
+      <w:lvlJc w:val="left"/>
+      <w:pPr>
+        <w:ind w:left="1680" w:hanging="420"/>
+      </w:pPr>
+    </w:lvl>
+    <w:lvl w:ilvl="4" w:tplc="04090019" w:tentative="1">
+      <w:start w:val="1"/>
+      <w:numFmt w:val="lowerLetter"/>
+      <w:lvlText w:val="%5)"/>
+      <w:lvlJc w:val="left"/>
+      <w:pPr>
+        <w:ind w:left="2100" w:hanging="420"/>
+      </w:pPr>
+    </w:lvl>
+    <w:lvl w:ilvl="5" w:tplc="0409001B" w:tentative="1">
+      <w:start w:val="1"/>
+      <w:numFmt w:val="lowerRoman"/>
+      <w:lvlText w:val="%6."/>
+      <w:lvlJc w:val="right"/>
+      <w:pPr>
+        <w:ind w:left="2520" w:hanging="420"/>
+      </w:pPr>
+    </w:lvl>
+    <w:lvl w:ilvl="6" w:tplc="0409000F" w:tentative="1">
+      <w:start w:val="1"/>
+      <w:numFmt w:val="decimal"/>
+      <w:lvlText w:val="%7."/>
+      <w:lvlJc w:val="left"/>
+      <w:pPr>
+        <w:ind w:left="2940" w:hanging="420"/>
+      </w:pPr>
+    </w:lvl>
+    <w:lvl w:ilvl="7" w:tplc="04090019" w:tentative="1">
+      <w:start w:val="1"/>
+      <w:numFmt w:val="lowerLetter"/>
+      <w:lvlText w:val="%8)"/>
+      <w:lvlJc w:val="left"/>
+      <w:pPr>
+        <w:ind w:left="3360" w:hanging="420"/>
+      </w:pPr>
+    </w:lvl>
+    <w:lvl w:ilvl="8" w:tplc="0409001B" w:tentative="1">
+      <w:start w:val="1"/>
+      <w:numFmt w:val="lowerRoman"/>
+      <w:lvlText w:val="%9."/>
+      <w:lvlJc w:val="right"/>
+      <w:pPr>
+        <w:ind w:left="3780" w:hanging="420"/>
+      </w:pPr>
+    </w:lvl>
+  </w:abstractNum>
+  <w:abstractNum w:abstractNumId="7">
+    <w:nsid w:val="677E0C44"/>
+    <w:multiLevelType w:val="hybridMultilevel"/>
+    <w:tmpl w:val="924267D0"/>
+    <w:lvl w:ilvl="0" w:tplc="2E1C6128">
+      <w:start w:val="1"/>
+      <w:numFmt w:val="decimal"/>
+      <w:lvlText w:val="%1."/>
+      <w:lvlJc w:val="left"/>
+      <w:pPr>
+        <w:ind w:left="360" w:hanging="360"/>
+      </w:pPr>
+      <w:rPr>
+        <w:rFonts w:hint="default"/>
+      </w:rPr>
+    </w:lvl>
+    <w:lvl w:ilvl="1" w:tplc="04090019" w:tentative="1">
+      <w:start w:val="1"/>
+      <w:numFmt w:val="lowerLetter"/>
+      <w:lvlText w:val="%2)"/>
+      <w:lvlJc w:val="left"/>
+      <w:pPr>
+        <w:ind w:left="840" w:hanging="420"/>
+      </w:pPr>
+    </w:lvl>
+    <w:lvl w:ilvl="2" w:tplc="0409001B" w:tentative="1">
+      <w:start w:val="1"/>
+      <w:numFmt w:val="lowerRoman"/>
+      <w:lvlText w:val="%3."/>
+      <w:lvlJc w:val="right"/>
+      <w:pPr>
+        <w:ind w:left="1260" w:hanging="420"/>
+      </w:pPr>
+    </w:lvl>
+    <w:lvl w:ilvl="3" w:tplc="0409000F" w:tentative="1">
+      <w:start w:val="1"/>
+      <w:numFmt w:val="decimal"/>
+      <w:lvlText w:val="%4."/>
+      <w:lvlJc w:val="left"/>
+      <w:pPr>
+        <w:ind w:left="1680" w:hanging="420"/>
+      </w:pPr>
+    </w:lvl>
+    <w:lvl w:ilvl="4" w:tplc="04090019" w:tentative="1">
+      <w:start w:val="1"/>
+      <w:numFmt w:val="lowerLetter"/>
+      <w:lvlText w:val="%5)"/>
+      <w:lvlJc w:val="left"/>
+      <w:pPr>
+        <w:ind w:left="2100" w:hanging="420"/>
+      </w:pPr>
+    </w:lvl>
+    <w:lvl w:ilvl="5" w:tplc="0409001B" w:tentative="1">
+      <w:start w:val="1"/>
+      <w:numFmt w:val="lowerRoman"/>
+      <w:lvlText w:val="%6."/>
+      <w:lvlJc w:val="right"/>
+      <w:pPr>
+        <w:ind w:left="2520" w:hanging="420"/>
+      </w:pPr>
+    </w:lvl>
+    <w:lvl w:ilvl="6" w:tplc="0409000F" w:tentative="1">
+      <w:start w:val="1"/>
+      <w:numFmt w:val="decimal"/>
+      <w:lvlText w:val="%7."/>
+      <w:lvlJc w:val="left"/>
+      <w:pPr>
+        <w:ind w:left="2940" w:hanging="420"/>
+      </w:pPr>
+    </w:lvl>
+    <w:lvl w:ilvl="7" w:tplc="04090019" w:tentative="1">
+      <w:start w:val="1"/>
+      <w:numFmt w:val="lowerLetter"/>
+      <w:lvlText w:val="%8)"/>
+      <w:lvlJc w:val="left"/>
+      <w:pPr>
+        <w:ind w:left="3360" w:hanging="420"/>
+      </w:pPr>
+    </w:lvl>
+    <w:lvl w:ilvl="8" w:tplc="0409001B" w:tentative="1">
+      <w:start w:val="1"/>
+      <w:numFmt w:val="lowerRoman"/>
+      <w:lvlText w:val="%9."/>
+      <w:lvlJc w:val="right"/>
+      <w:pPr>
+        <w:ind w:left="3780" w:hanging="420"/>
+      </w:pPr>
+    </w:lvl>
+  </w:abstractNum>
+  <w:abstractNum w:abstractNumId="8">
     <w:nsid w:val="67932D06"/>
     <w:multiLevelType w:val="hybridMultilevel"/>
     <w:tmpl w:val="E5965ED0"/>
@@ -5682,7 +6946,7 @@
       </w:pPr>
     </w:lvl>
   </w:abstractNum>
-  <w:abstractNum w:abstractNumId="5">
+  <w:abstractNum w:abstractNumId="9">
     <w:nsid w:val="742637D0"/>
     <w:multiLevelType w:val="hybridMultilevel"/>
     <w:tmpl w:val="CFA0A932"/>
@@ -5771,7 +7035,7 @@
       </w:pPr>
     </w:lvl>
   </w:abstractNum>
-  <w:abstractNum w:abstractNumId="6">
+  <w:abstractNum w:abstractNumId="10">
     <w:nsid w:val="77BD62ED"/>
     <w:multiLevelType w:val="hybridMultilevel"/>
     <w:tmpl w:val="62EC4F82"/>
@@ -5861,10 +7125,10 @@
     </w:lvl>
   </w:abstractNum>
   <w:num w:numId="1">
-    <w:abstractNumId w:val="2"/>
+    <w:abstractNumId w:val="4"/>
   </w:num>
   <w:num w:numId="2">
-    <w:abstractNumId w:val="3"/>
+    <w:abstractNumId w:val="5"/>
   </w:num>
   <w:num w:numId="3">
     <w:abstractNumId w:val="0"/>
@@ -5873,12 +7137,24 @@
     <w:abstractNumId w:val="1"/>
   </w:num>
   <w:num w:numId="5">
-    <w:abstractNumId w:val="4"/>
+    <w:abstractNumId w:val="8"/>
   </w:num>
   <w:num w:numId="6">
-    <w:abstractNumId w:val="5"/>
+    <w:abstractNumId w:val="9"/>
   </w:num>
   <w:num w:numId="7">
+    <w:abstractNumId w:val="10"/>
+  </w:num>
+  <w:num w:numId="8">
+    <w:abstractNumId w:val="7"/>
+  </w:num>
+  <w:num w:numId="9">
+    <w:abstractNumId w:val="2"/>
+  </w:num>
+  <w:num w:numId="10">
+    <w:abstractNumId w:val="3"/>
+  </w:num>
+  <w:num w:numId="11">
     <w:abstractNumId w:val="6"/>
   </w:num>
 </w:numbering>
@@ -6434,7 +7710,7 @@
   <a:extraClrSchemeLst/>
   <a:extLst>
     <a:ext uri="{05A4C25C-085E-4340-85A3-A5531E510DB2}">
-      <thm15:themeFamily xmlns="" xmlns:thm15="http://schemas.microsoft.com/office/thememl/2012/main" name="Office Theme" id="{62F939B6-93AF-4DB8-9C6B-D6C7DFDC589F}" vid="{4A3C46E8-61CC-4603-A589-7422A47A8E4A}"/>
+      <thm15:themeFamily xmlns:thm15="http://schemas.microsoft.com/office/thememl/2012/main" xmlns="" name="Office Theme" id="{62F939B6-93AF-4DB8-9C6B-D6C7DFDC589F}" vid="{4A3C46E8-61CC-4603-A589-7422A47A8E4A}"/>
     </a:ext>
   </a:extLst>
 </a:theme>

</xml_diff>